<commit_message>
Commented threads because somehow they slow the program.
</commit_message>
<xml_diff>
--- a/results.docx
+++ b/results.docx
@@ -446,8 +446,748 @@
           </wp:inline>
         </w:drawing>
       </w:r>
+    </w:p>
+    <w:p/>
+    <w:p/>
+    <w:p/>
+    <w:p/>
+    <w:p/>
+    <w:p/>
+    <w:p/>
+    <w:p/>
+    <w:p/>
+    <w:p/>
+    <w:p/>
+    <w:p/>
+    <w:p/>
+    <w:p/>
+    <w:p>
+      <w:r>
+        <w:lastRenderedPageBreak/>
+        <w:drawing>
+          <wp:inline distT="0" distB="0" distL="0" distR="0" wp14:anchorId="259050BB" wp14:editId="21DBC966">
+            <wp:extent cx="5940425" cy="3341370"/>
+            <wp:effectExtent l="0" t="0" r="3175" b="0"/>
+            <wp:docPr id="13" name="Рисунок 13"/>
+            <wp:cNvGraphicFramePr>
+              <a:graphicFrameLocks xmlns:a="http://schemas.openxmlformats.org/drawingml/2006/main" noChangeAspect="1"/>
+            </wp:cNvGraphicFramePr>
+            <a:graphic xmlns:a="http://schemas.openxmlformats.org/drawingml/2006/main">
+              <a:graphicData uri="http://schemas.openxmlformats.org/drawingml/2006/picture">
+                <pic:pic xmlns:pic="http://schemas.openxmlformats.org/drawingml/2006/picture">
+                  <pic:nvPicPr>
+                    <pic:cNvPr id="1" name=""/>
+                    <pic:cNvPicPr/>
+                  </pic:nvPicPr>
+                  <pic:blipFill>
+                    <a:blip r:embed="rId15"/>
+                    <a:stretch>
+                      <a:fillRect/>
+                    </a:stretch>
+                  </pic:blipFill>
+                  <pic:spPr>
+                    <a:xfrm>
+                      <a:off x="0" y="0"/>
+                      <a:ext cx="5940425" cy="3341370"/>
+                    </a:xfrm>
+                    <a:prstGeom prst="rect">
+                      <a:avLst/>
+                    </a:prstGeom>
+                  </pic:spPr>
+                </pic:pic>
+              </a:graphicData>
+            </a:graphic>
+          </wp:inline>
+        </w:drawing>
+      </w:r>
+    </w:p>
+    <w:p>
+      <w:r>
+        <w:drawing>
+          <wp:inline distT="0" distB="0" distL="0" distR="0" wp14:anchorId="08C97B56" wp14:editId="67EDC1C3">
+            <wp:extent cx="3038899" cy="2305372"/>
+            <wp:effectExtent l="0" t="0" r="9525" b="0"/>
+            <wp:docPr id="14" name="Рисунок 14"/>
+            <wp:cNvGraphicFramePr>
+              <a:graphicFrameLocks xmlns:a="http://schemas.openxmlformats.org/drawingml/2006/main" noChangeAspect="1"/>
+            </wp:cNvGraphicFramePr>
+            <a:graphic xmlns:a="http://schemas.openxmlformats.org/drawingml/2006/main">
+              <a:graphicData uri="http://schemas.openxmlformats.org/drawingml/2006/picture">
+                <pic:pic xmlns:pic="http://schemas.openxmlformats.org/drawingml/2006/picture">
+                  <pic:nvPicPr>
+                    <pic:cNvPr id="1" name=""/>
+                    <pic:cNvPicPr/>
+                  </pic:nvPicPr>
+                  <pic:blipFill>
+                    <a:blip r:embed="rId16"/>
+                    <a:stretch>
+                      <a:fillRect/>
+                    </a:stretch>
+                  </pic:blipFill>
+                  <pic:spPr>
+                    <a:xfrm>
+                      <a:off x="0" y="0"/>
+                      <a:ext cx="3038899" cy="2305372"/>
+                    </a:xfrm>
+                    <a:prstGeom prst="rect">
+                      <a:avLst/>
+                    </a:prstGeom>
+                  </pic:spPr>
+                </pic:pic>
+              </a:graphicData>
+            </a:graphic>
+          </wp:inline>
+        </w:drawing>
+      </w:r>
+    </w:p>
+    <w:p>
+      <w:r>
+        <w:drawing>
+          <wp:inline distT="0" distB="0" distL="0" distR="0" wp14:anchorId="2ECE9535" wp14:editId="7367064C">
+            <wp:extent cx="5940425" cy="3061970"/>
+            <wp:effectExtent l="0" t="0" r="3175" b="5080"/>
+            <wp:docPr id="15" name="Рисунок 15"/>
+            <wp:cNvGraphicFramePr>
+              <a:graphicFrameLocks xmlns:a="http://schemas.openxmlformats.org/drawingml/2006/main" noChangeAspect="1"/>
+            </wp:cNvGraphicFramePr>
+            <a:graphic xmlns:a="http://schemas.openxmlformats.org/drawingml/2006/main">
+              <a:graphicData uri="http://schemas.openxmlformats.org/drawingml/2006/picture">
+                <pic:pic xmlns:pic="http://schemas.openxmlformats.org/drawingml/2006/picture">
+                  <pic:nvPicPr>
+                    <pic:cNvPr id="1" name=""/>
+                    <pic:cNvPicPr/>
+                  </pic:nvPicPr>
+                  <pic:blipFill>
+                    <a:blip r:embed="rId17"/>
+                    <a:stretch>
+                      <a:fillRect/>
+                    </a:stretch>
+                  </pic:blipFill>
+                  <pic:spPr>
+                    <a:xfrm>
+                      <a:off x="0" y="0"/>
+                      <a:ext cx="5940425" cy="3061970"/>
+                    </a:xfrm>
+                    <a:prstGeom prst="rect">
+                      <a:avLst/>
+                    </a:prstGeom>
+                  </pic:spPr>
+                </pic:pic>
+              </a:graphicData>
+            </a:graphic>
+          </wp:inline>
+        </w:drawing>
+      </w:r>
+    </w:p>
+    <w:p>
+      <w:r>
+        <w:lastRenderedPageBreak/>
+        <w:drawing>
+          <wp:inline distT="0" distB="0" distL="0" distR="0" wp14:anchorId="25325983" wp14:editId="0E35FD11">
+            <wp:extent cx="2876951" cy="2410161"/>
+            <wp:effectExtent l="0" t="0" r="0" b="9525"/>
+            <wp:docPr id="16" name="Рисунок 16"/>
+            <wp:cNvGraphicFramePr>
+              <a:graphicFrameLocks xmlns:a="http://schemas.openxmlformats.org/drawingml/2006/main" noChangeAspect="1"/>
+            </wp:cNvGraphicFramePr>
+            <a:graphic xmlns:a="http://schemas.openxmlformats.org/drawingml/2006/main">
+              <a:graphicData uri="http://schemas.openxmlformats.org/drawingml/2006/picture">
+                <pic:pic xmlns:pic="http://schemas.openxmlformats.org/drawingml/2006/picture">
+                  <pic:nvPicPr>
+                    <pic:cNvPr id="1" name=""/>
+                    <pic:cNvPicPr/>
+                  </pic:nvPicPr>
+                  <pic:blipFill>
+                    <a:blip r:embed="rId18"/>
+                    <a:stretch>
+                      <a:fillRect/>
+                    </a:stretch>
+                  </pic:blipFill>
+                  <pic:spPr>
+                    <a:xfrm>
+                      <a:off x="0" y="0"/>
+                      <a:ext cx="2876951" cy="2410161"/>
+                    </a:xfrm>
+                    <a:prstGeom prst="rect">
+                      <a:avLst/>
+                    </a:prstGeom>
+                  </pic:spPr>
+                </pic:pic>
+              </a:graphicData>
+            </a:graphic>
+          </wp:inline>
+        </w:drawing>
+      </w:r>
+    </w:p>
+    <w:p>
+      <w:r>
+        <w:drawing>
+          <wp:inline distT="0" distB="0" distL="0" distR="0" wp14:anchorId="36D069E3" wp14:editId="27B33D32">
+            <wp:extent cx="5940425" cy="3176905"/>
+            <wp:effectExtent l="0" t="0" r="3175" b="4445"/>
+            <wp:docPr id="17" name="Рисунок 17"/>
+            <wp:cNvGraphicFramePr>
+              <a:graphicFrameLocks xmlns:a="http://schemas.openxmlformats.org/drawingml/2006/main" noChangeAspect="1"/>
+            </wp:cNvGraphicFramePr>
+            <a:graphic xmlns:a="http://schemas.openxmlformats.org/drawingml/2006/main">
+              <a:graphicData uri="http://schemas.openxmlformats.org/drawingml/2006/picture">
+                <pic:pic xmlns:pic="http://schemas.openxmlformats.org/drawingml/2006/picture">
+                  <pic:nvPicPr>
+                    <pic:cNvPr id="1" name=""/>
+                    <pic:cNvPicPr/>
+                  </pic:nvPicPr>
+                  <pic:blipFill>
+                    <a:blip r:embed="rId19"/>
+                    <a:stretch>
+                      <a:fillRect/>
+                    </a:stretch>
+                  </pic:blipFill>
+                  <pic:spPr>
+                    <a:xfrm>
+                      <a:off x="0" y="0"/>
+                      <a:ext cx="5940425" cy="3176905"/>
+                    </a:xfrm>
+                    <a:prstGeom prst="rect">
+                      <a:avLst/>
+                    </a:prstGeom>
+                  </pic:spPr>
+                </pic:pic>
+              </a:graphicData>
+            </a:graphic>
+          </wp:inline>
+        </w:drawing>
+      </w:r>
+    </w:p>
+    <w:p>
+      <w:r>
+        <w:drawing>
+          <wp:inline distT="0" distB="0" distL="0" distR="0" wp14:anchorId="55D66B4F" wp14:editId="275D25BD">
+            <wp:extent cx="3296110" cy="2238687"/>
+            <wp:effectExtent l="0" t="0" r="0" b="9525"/>
+            <wp:docPr id="18" name="Рисунок 18"/>
+            <wp:cNvGraphicFramePr>
+              <a:graphicFrameLocks xmlns:a="http://schemas.openxmlformats.org/drawingml/2006/main" noChangeAspect="1"/>
+            </wp:cNvGraphicFramePr>
+            <a:graphic xmlns:a="http://schemas.openxmlformats.org/drawingml/2006/main">
+              <a:graphicData uri="http://schemas.openxmlformats.org/drawingml/2006/picture">
+                <pic:pic xmlns:pic="http://schemas.openxmlformats.org/drawingml/2006/picture">
+                  <pic:nvPicPr>
+                    <pic:cNvPr id="1" name=""/>
+                    <pic:cNvPicPr/>
+                  </pic:nvPicPr>
+                  <pic:blipFill>
+                    <a:blip r:embed="rId20"/>
+                    <a:stretch>
+                      <a:fillRect/>
+                    </a:stretch>
+                  </pic:blipFill>
+                  <pic:spPr>
+                    <a:xfrm>
+                      <a:off x="0" y="0"/>
+                      <a:ext cx="3296110" cy="2238687"/>
+                    </a:xfrm>
+                    <a:prstGeom prst="rect">
+                      <a:avLst/>
+                    </a:prstGeom>
+                  </pic:spPr>
+                </pic:pic>
+              </a:graphicData>
+            </a:graphic>
+          </wp:inline>
+        </w:drawing>
+      </w:r>
+    </w:p>
+    <w:p>
+      <w:r>
+        <w:lastRenderedPageBreak/>
+        <w:drawing>
+          <wp:inline distT="0" distB="0" distL="0" distR="0" wp14:anchorId="2E2861E1" wp14:editId="4E20C676">
+            <wp:extent cx="5940425" cy="3440430"/>
+            <wp:effectExtent l="0" t="0" r="3175" b="7620"/>
+            <wp:docPr id="19" name="Рисунок 19"/>
+            <wp:cNvGraphicFramePr>
+              <a:graphicFrameLocks xmlns:a="http://schemas.openxmlformats.org/drawingml/2006/main" noChangeAspect="1"/>
+            </wp:cNvGraphicFramePr>
+            <a:graphic xmlns:a="http://schemas.openxmlformats.org/drawingml/2006/main">
+              <a:graphicData uri="http://schemas.openxmlformats.org/drawingml/2006/picture">
+                <pic:pic xmlns:pic="http://schemas.openxmlformats.org/drawingml/2006/picture">
+                  <pic:nvPicPr>
+                    <pic:cNvPr id="1" name=""/>
+                    <pic:cNvPicPr/>
+                  </pic:nvPicPr>
+                  <pic:blipFill>
+                    <a:blip r:embed="rId21"/>
+                    <a:stretch>
+                      <a:fillRect/>
+                    </a:stretch>
+                  </pic:blipFill>
+                  <pic:spPr>
+                    <a:xfrm>
+                      <a:off x="0" y="0"/>
+                      <a:ext cx="5940425" cy="3440430"/>
+                    </a:xfrm>
+                    <a:prstGeom prst="rect">
+                      <a:avLst/>
+                    </a:prstGeom>
+                  </pic:spPr>
+                </pic:pic>
+              </a:graphicData>
+            </a:graphic>
+          </wp:inline>
+        </w:drawing>
+      </w:r>
+    </w:p>
+    <w:p>
+      <w:r>
+        <w:drawing>
+          <wp:inline distT="0" distB="0" distL="0" distR="0" wp14:anchorId="35057601" wp14:editId="473D9525">
+            <wp:extent cx="3038899" cy="2286319"/>
+            <wp:effectExtent l="0" t="0" r="9525" b="0"/>
+            <wp:docPr id="20" name="Рисунок 20"/>
+            <wp:cNvGraphicFramePr>
+              <a:graphicFrameLocks xmlns:a="http://schemas.openxmlformats.org/drawingml/2006/main" noChangeAspect="1"/>
+            </wp:cNvGraphicFramePr>
+            <a:graphic xmlns:a="http://schemas.openxmlformats.org/drawingml/2006/main">
+              <a:graphicData uri="http://schemas.openxmlformats.org/drawingml/2006/picture">
+                <pic:pic xmlns:pic="http://schemas.openxmlformats.org/drawingml/2006/picture">
+                  <pic:nvPicPr>
+                    <pic:cNvPr id="1" name=""/>
+                    <pic:cNvPicPr/>
+                  </pic:nvPicPr>
+                  <pic:blipFill>
+                    <a:blip r:embed="rId22"/>
+                    <a:stretch>
+                      <a:fillRect/>
+                    </a:stretch>
+                  </pic:blipFill>
+                  <pic:spPr>
+                    <a:xfrm>
+                      <a:off x="0" y="0"/>
+                      <a:ext cx="3038899" cy="2286319"/>
+                    </a:xfrm>
+                    <a:prstGeom prst="rect">
+                      <a:avLst/>
+                    </a:prstGeom>
+                  </pic:spPr>
+                </pic:pic>
+              </a:graphicData>
+            </a:graphic>
+          </wp:inline>
+        </w:drawing>
+      </w:r>
+    </w:p>
+    <w:p/>
+    <w:p>
+      <w:pPr>
+        <w:rPr>
+          <w:lang w:val="en-US"/>
+        </w:rPr>
+      </w:pPr>
+      <w:r>
+        <w:rPr>
+          <w:lang w:val="en-US"/>
+        </w:rPr>
+        <w:lastRenderedPageBreak/>
+        <w:drawing>
+          <wp:inline distT="0" distB="0" distL="0" distR="0" wp14:anchorId="181D13E0" wp14:editId="753449CE">
+            <wp:extent cx="5940425" cy="3566160"/>
+            <wp:effectExtent l="0" t="0" r="3175" b="0"/>
+            <wp:docPr id="21" name="Рисунок 21"/>
+            <wp:cNvGraphicFramePr>
+              <a:graphicFrameLocks xmlns:a="http://schemas.openxmlformats.org/drawingml/2006/main" noChangeAspect="1"/>
+            </wp:cNvGraphicFramePr>
+            <a:graphic xmlns:a="http://schemas.openxmlformats.org/drawingml/2006/main">
+              <a:graphicData uri="http://schemas.openxmlformats.org/drawingml/2006/picture">
+                <pic:pic xmlns:pic="http://schemas.openxmlformats.org/drawingml/2006/picture">
+                  <pic:nvPicPr>
+                    <pic:cNvPr id="1" name=""/>
+                    <pic:cNvPicPr/>
+                  </pic:nvPicPr>
+                  <pic:blipFill>
+                    <a:blip r:embed="rId23"/>
+                    <a:stretch>
+                      <a:fillRect/>
+                    </a:stretch>
+                  </pic:blipFill>
+                  <pic:spPr>
+                    <a:xfrm>
+                      <a:off x="0" y="0"/>
+                      <a:ext cx="5940425" cy="3566160"/>
+                    </a:xfrm>
+                    <a:prstGeom prst="rect">
+                      <a:avLst/>
+                    </a:prstGeom>
+                  </pic:spPr>
+                </pic:pic>
+              </a:graphicData>
+            </a:graphic>
+          </wp:inline>
+        </w:drawing>
+      </w:r>
+    </w:p>
+    <w:p>
+      <w:pPr>
+        <w:rPr>
+          <w:lang w:val="en-US"/>
+        </w:rPr>
+      </w:pPr>
+      <w:r>
+        <w:rPr>
+          <w:lang w:val="en-US"/>
+        </w:rPr>
+        <w:drawing>
+          <wp:inline distT="0" distB="0" distL="0" distR="0" wp14:anchorId="7577F24D" wp14:editId="6A79A052">
+            <wp:extent cx="5315692" cy="1143160"/>
+            <wp:effectExtent l="0" t="0" r="0" b="0"/>
+            <wp:docPr id="22" name="Рисунок 22"/>
+            <wp:cNvGraphicFramePr>
+              <a:graphicFrameLocks xmlns:a="http://schemas.openxmlformats.org/drawingml/2006/main" noChangeAspect="1"/>
+            </wp:cNvGraphicFramePr>
+            <a:graphic xmlns:a="http://schemas.openxmlformats.org/drawingml/2006/main">
+              <a:graphicData uri="http://schemas.openxmlformats.org/drawingml/2006/picture">
+                <pic:pic xmlns:pic="http://schemas.openxmlformats.org/drawingml/2006/picture">
+                  <pic:nvPicPr>
+                    <pic:cNvPr id="1" name=""/>
+                    <pic:cNvPicPr/>
+                  </pic:nvPicPr>
+                  <pic:blipFill>
+                    <a:blip r:embed="rId24"/>
+                    <a:stretch>
+                      <a:fillRect/>
+                    </a:stretch>
+                  </pic:blipFill>
+                  <pic:spPr>
+                    <a:xfrm>
+                      <a:off x="0" y="0"/>
+                      <a:ext cx="5315692" cy="1143160"/>
+                    </a:xfrm>
+                    <a:prstGeom prst="rect">
+                      <a:avLst/>
+                    </a:prstGeom>
+                  </pic:spPr>
+                </pic:pic>
+              </a:graphicData>
+            </a:graphic>
+          </wp:inline>
+        </w:drawing>
+      </w:r>
+    </w:p>
+    <w:p>
+      <w:pPr>
+        <w:rPr>
+          <w:lang w:val="en-US"/>
+        </w:rPr>
+      </w:pPr>
+      <w:r>
+        <w:rPr>
+          <w:lang w:val="en-US"/>
+        </w:rPr>
+        <w:drawing>
+          <wp:inline distT="0" distB="0" distL="0" distR="0" wp14:anchorId="38672855" wp14:editId="76D0127A">
+            <wp:extent cx="2953162" cy="2181529"/>
+            <wp:effectExtent l="0" t="0" r="0" b="9525"/>
+            <wp:docPr id="23" name="Рисунок 23"/>
+            <wp:cNvGraphicFramePr>
+              <a:graphicFrameLocks xmlns:a="http://schemas.openxmlformats.org/drawingml/2006/main" noChangeAspect="1"/>
+            </wp:cNvGraphicFramePr>
+            <a:graphic xmlns:a="http://schemas.openxmlformats.org/drawingml/2006/main">
+              <a:graphicData uri="http://schemas.openxmlformats.org/drawingml/2006/picture">
+                <pic:pic xmlns:pic="http://schemas.openxmlformats.org/drawingml/2006/picture">
+                  <pic:nvPicPr>
+                    <pic:cNvPr id="1" name=""/>
+                    <pic:cNvPicPr/>
+                  </pic:nvPicPr>
+                  <pic:blipFill>
+                    <a:blip r:embed="rId25"/>
+                    <a:stretch>
+                      <a:fillRect/>
+                    </a:stretch>
+                  </pic:blipFill>
+                  <pic:spPr>
+                    <a:xfrm>
+                      <a:off x="0" y="0"/>
+                      <a:ext cx="2953162" cy="2181529"/>
+                    </a:xfrm>
+                    <a:prstGeom prst="rect">
+                      <a:avLst/>
+                    </a:prstGeom>
+                  </pic:spPr>
+                </pic:pic>
+              </a:graphicData>
+            </a:graphic>
+          </wp:inline>
+        </w:drawing>
+      </w:r>
+    </w:p>
+    <w:p>
+      <w:pPr>
+        <w:rPr>
+          <w:lang w:val="en-US"/>
+        </w:rPr>
+      </w:pPr>
+    </w:p>
+    <w:p>
+      <w:pPr>
+        <w:rPr>
+          <w:lang w:val="en-US"/>
+        </w:rPr>
+      </w:pPr>
+      <w:r>
+        <w:rPr>
+          <w:lang w:val="en-US"/>
+        </w:rPr>
+        <w:t xml:space="preserve">All previous was done with threads. Now </w:t>
+      </w:r>
+      <w:r>
+        <w:rPr>
+          <w:lang w:val="en-US"/>
+        </w:rPr>
+        <w:t xml:space="preserve">let’s </w:t>
+      </w:r>
+      <w:r>
+        <w:rPr>
+          <w:lang w:val="en-US"/>
+        </w:rPr>
+        <w:t>compare</w:t>
+      </w:r>
+      <w:r>
+        <w:rPr>
+          <w:lang w:val="en-US"/>
+        </w:rPr>
+        <w:t xml:space="preserve"> with implementation without thread.</w:t>
+      </w:r>
       <w:bookmarkStart w:id="0" w:name="_GoBack"/>
       <w:bookmarkEnd w:id="0"/>
+      <w:r>
+        <w:rPr>
+          <w:lang w:val="en-US"/>
+        </w:rPr>
+        <w:t xml:space="preserve"> </w:t>
+      </w:r>
+    </w:p>
+    <w:p>
+      <w:pPr>
+        <w:rPr>
+          <w:lang w:val="en-US"/>
+        </w:rPr>
+      </w:pPr>
+    </w:p>
+    <w:p>
+      <w:pPr>
+        <w:rPr>
+          <w:lang w:val="en-US"/>
+        </w:rPr>
+      </w:pPr>
+    </w:p>
+    <w:p>
+      <w:pPr>
+        <w:rPr>
+          <w:lang w:val="en-US"/>
+        </w:rPr>
+      </w:pPr>
+    </w:p>
+    <w:p>
+      <w:pPr>
+        <w:rPr>
+          <w:lang w:val="en-US"/>
+        </w:rPr>
+      </w:pPr>
+    </w:p>
+    <w:p>
+      <w:pPr>
+        <w:rPr>
+          <w:lang w:val="en-US"/>
+        </w:rPr>
+      </w:pPr>
+    </w:p>
+    <w:p>
+      <w:pPr>
+        <w:rPr>
+          <w:lang w:val="en-US"/>
+        </w:rPr>
+      </w:pPr>
+      <w:proofErr w:type="spellStart"/>
+      <w:r>
+        <w:rPr>
+          <w:lang w:val="en-US"/>
+        </w:rPr>
+        <w:lastRenderedPageBreak/>
+        <w:t>Withot</w:t>
+      </w:r>
+      <w:proofErr w:type="spellEnd"/>
+      <w:r>
+        <w:rPr>
+          <w:lang w:val="en-US"/>
+        </w:rPr>
+        <w:t xml:space="preserve"> visualization and without thread</w:t>
+      </w:r>
+    </w:p>
+    <w:p>
+      <w:pPr>
+        <w:rPr>
+          <w:lang w:val="en-US"/>
+        </w:rPr>
+      </w:pPr>
+      <w:r>
+        <w:rPr>
+          <w:lang w:val="en-US"/>
+        </w:rPr>
+        <w:drawing>
+          <wp:inline distT="0" distB="0" distL="0" distR="0" wp14:anchorId="658C7716" wp14:editId="58C16FAA">
+            <wp:extent cx="2876951" cy="2257740"/>
+            <wp:effectExtent l="0" t="0" r="0" b="9525"/>
+            <wp:docPr id="26" name="Рисунок 26"/>
+            <wp:cNvGraphicFramePr>
+              <a:graphicFrameLocks xmlns:a="http://schemas.openxmlformats.org/drawingml/2006/main" noChangeAspect="1"/>
+            </wp:cNvGraphicFramePr>
+            <a:graphic xmlns:a="http://schemas.openxmlformats.org/drawingml/2006/main">
+              <a:graphicData uri="http://schemas.openxmlformats.org/drawingml/2006/picture">
+                <pic:pic xmlns:pic="http://schemas.openxmlformats.org/drawingml/2006/picture">
+                  <pic:nvPicPr>
+                    <pic:cNvPr id="1" name=""/>
+                    <pic:cNvPicPr/>
+                  </pic:nvPicPr>
+                  <pic:blipFill>
+                    <a:blip r:embed="rId26"/>
+                    <a:stretch>
+                      <a:fillRect/>
+                    </a:stretch>
+                  </pic:blipFill>
+                  <pic:spPr>
+                    <a:xfrm>
+                      <a:off x="0" y="0"/>
+                      <a:ext cx="2876951" cy="2257740"/>
+                    </a:xfrm>
+                    <a:prstGeom prst="rect">
+                      <a:avLst/>
+                    </a:prstGeom>
+                  </pic:spPr>
+                </pic:pic>
+              </a:graphicData>
+            </a:graphic>
+          </wp:inline>
+        </w:drawing>
+      </w:r>
+    </w:p>
+    <w:p>
+      <w:pPr>
+        <w:rPr>
+          <w:lang w:val="en-US"/>
+        </w:rPr>
+      </w:pPr>
+      <w:r>
+        <w:rPr>
+          <w:lang w:val="en-US"/>
+        </w:rPr>
+        <w:t xml:space="preserve">With </w:t>
+      </w:r>
+      <w:r>
+        <w:rPr>
+          <w:lang w:val="en-US"/>
+        </w:rPr>
+        <w:t>visualization and without thread</w:t>
+      </w:r>
+    </w:p>
+    <w:p>
+      <w:pPr>
+        <w:rPr>
+          <w:lang w:val="en-US"/>
+        </w:rPr>
+      </w:pPr>
+      <w:r>
+        <w:rPr>
+          <w:lang w:val="en-US"/>
+        </w:rPr>
+        <w:drawing>
+          <wp:inline distT="0" distB="0" distL="0" distR="0" wp14:anchorId="7062857C" wp14:editId="0C14FE52">
+            <wp:extent cx="5940425" cy="3244215"/>
+            <wp:effectExtent l="0" t="0" r="3175" b="0"/>
+            <wp:docPr id="27" name="Рисунок 27"/>
+            <wp:cNvGraphicFramePr>
+              <a:graphicFrameLocks xmlns:a="http://schemas.openxmlformats.org/drawingml/2006/main" noChangeAspect="1"/>
+            </wp:cNvGraphicFramePr>
+            <a:graphic xmlns:a="http://schemas.openxmlformats.org/drawingml/2006/main">
+              <a:graphicData uri="http://schemas.openxmlformats.org/drawingml/2006/picture">
+                <pic:pic xmlns:pic="http://schemas.openxmlformats.org/drawingml/2006/picture">
+                  <pic:nvPicPr>
+                    <pic:cNvPr id="1" name=""/>
+                    <pic:cNvPicPr/>
+                  </pic:nvPicPr>
+                  <pic:blipFill>
+                    <a:blip r:embed="rId27"/>
+                    <a:stretch>
+                      <a:fillRect/>
+                    </a:stretch>
+                  </pic:blipFill>
+                  <pic:spPr>
+                    <a:xfrm>
+                      <a:off x="0" y="0"/>
+                      <a:ext cx="5940425" cy="3244215"/>
+                    </a:xfrm>
+                    <a:prstGeom prst="rect">
+                      <a:avLst/>
+                    </a:prstGeom>
+                  </pic:spPr>
+                </pic:pic>
+              </a:graphicData>
+            </a:graphic>
+          </wp:inline>
+        </w:drawing>
+      </w:r>
+    </w:p>
+    <w:p>
+      <w:pPr>
+        <w:rPr>
+          <w:lang w:val="en-US"/>
+        </w:rPr>
+      </w:pPr>
+      <w:r>
+        <w:rPr>
+          <w:lang w:val="en-US"/>
+        </w:rPr>
+        <w:drawing>
+          <wp:inline distT="0" distB="0" distL="0" distR="0" wp14:anchorId="247AF372" wp14:editId="472D21CB">
+            <wp:extent cx="2867425" cy="2267266"/>
+            <wp:effectExtent l="0" t="0" r="9525" b="0"/>
+            <wp:docPr id="28" name="Рисунок 28"/>
+            <wp:cNvGraphicFramePr>
+              <a:graphicFrameLocks xmlns:a="http://schemas.openxmlformats.org/drawingml/2006/main" noChangeAspect="1"/>
+            </wp:cNvGraphicFramePr>
+            <a:graphic xmlns:a="http://schemas.openxmlformats.org/drawingml/2006/main">
+              <a:graphicData uri="http://schemas.openxmlformats.org/drawingml/2006/picture">
+                <pic:pic xmlns:pic="http://schemas.openxmlformats.org/drawingml/2006/picture">
+                  <pic:nvPicPr>
+                    <pic:cNvPr id="1" name=""/>
+                    <pic:cNvPicPr/>
+                  </pic:nvPicPr>
+                  <pic:blipFill>
+                    <a:blip r:embed="rId28"/>
+                    <a:stretch>
+                      <a:fillRect/>
+                    </a:stretch>
+                  </pic:blipFill>
+                  <pic:spPr>
+                    <a:xfrm>
+                      <a:off x="0" y="0"/>
+                      <a:ext cx="2867425" cy="2267266"/>
+                    </a:xfrm>
+                    <a:prstGeom prst="rect">
+                      <a:avLst/>
+                    </a:prstGeom>
+                  </pic:spPr>
+                </pic:pic>
+              </a:graphicData>
+            </a:graphic>
+          </wp:inline>
+        </w:drawing>
+      </w:r>
+    </w:p>
+    <w:p>
+      <w:pPr>
+        <w:rPr>
+          <w:lang w:val="en-US"/>
+        </w:rPr>
+      </w:pPr>
     </w:p>
     <w:sectPr>
       <w:pgSz w:w="11906" w:h="16838"/>

</xml_diff>

<commit_message>
Visualization for ant algorithm is added
</commit_message>
<xml_diff>
--- a/results.docx
+++ b/results.docx
@@ -3,467 +3,45 @@
 <w:document xmlns:wpc="http://schemas.microsoft.com/office/word/2010/wordprocessingCanvas" xmlns:cx="http://schemas.microsoft.com/office/drawing/2014/chartex" xmlns:cx1="http://schemas.microsoft.com/office/drawing/2015/9/8/chartex" xmlns:cx2="http://schemas.microsoft.com/office/drawing/2015/10/21/chartex" xmlns:cx3="http://schemas.microsoft.com/office/drawing/2016/5/9/chartex" xmlns:cx4="http://schemas.microsoft.com/office/drawing/2016/5/10/chartex" xmlns:cx5="http://schemas.microsoft.com/office/drawing/2016/5/11/chartex" xmlns:cx6="http://schemas.microsoft.com/office/drawing/2016/5/12/chartex" xmlns:cx7="http://schemas.microsoft.com/office/drawing/2016/5/13/chartex" xmlns:cx8="http://schemas.microsoft.com/office/drawing/2016/5/14/chartex" xmlns:mc="http://schemas.openxmlformats.org/markup-compatibility/2006" xmlns:aink="http://schemas.microsoft.com/office/drawing/2016/ink" xmlns:am3d="http://schemas.microsoft.com/office/drawing/2017/model3d" xmlns:o="urn:schemas-microsoft-com:office:office" xmlns:r="http://schemas.openxmlformats.org/officeDocument/2006/relationships" xmlns:m="http://schemas.openxmlformats.org/officeDocument/2006/math" xmlns:v="urn:schemas-microsoft-com:vml" xmlns:wp14="http://schemas.microsoft.com/office/word/2010/wordprocessingDrawing" xmlns:wp="http://schemas.openxmlformats.org/drawingml/2006/wordprocessingDrawing" xmlns:w10="urn:schemas-microsoft-com:office:word" xmlns:w="http://schemas.openxmlformats.org/wordprocessingml/2006/main" xmlns:w14="http://schemas.microsoft.com/office/word/2010/wordml" xmlns:w15="http://schemas.microsoft.com/office/word/2012/wordml" xmlns:w16cid="http://schemas.microsoft.com/office/word/2016/wordml/cid" xmlns:w16se="http://schemas.microsoft.com/office/word/2015/wordml/symex" xmlns:wpg="http://schemas.microsoft.com/office/word/2010/wordprocessingGroup" xmlns:wpi="http://schemas.microsoft.com/office/word/2010/wordprocessingInk" xmlns:wne="http://schemas.microsoft.com/office/word/2006/wordml" xmlns:wps="http://schemas.microsoft.com/office/word/2010/wordprocessingShape" mc:Ignorable="w14 w15 w16se w16cid wp14">
   <w:body>
     <w:p>
+      <w:pPr>
+        <w:jc w:val="center"/>
+        <w:rPr>
+          <w:lang w:val="en-US"/>
+        </w:rPr>
+      </w:pPr>
+      <w:r>
+        <w:rPr>
+          <w:lang w:val="en-US"/>
+        </w:rPr>
+        <w:t xml:space="preserve">Genetic </w:t>
+      </w:r>
+      <w:proofErr w:type="spellStart"/>
+      <w:r>
+        <w:rPr>
+          <w:lang w:val="en-US"/>
+        </w:rPr>
+        <w:t>algo</w:t>
+      </w:r>
+      <w:proofErr w:type="spellEnd"/>
+    </w:p>
+    <w:p>
+      <w:pPr>
+        <w:rPr>
+          <w:lang w:val="en-US"/>
+        </w:rPr>
+      </w:pPr>
+      <w:r>
+        <w:rPr>
+          <w:lang w:val="en-US"/>
+        </w:rPr>
+        <w:t>Threads and visualization</w:t>
+      </w:r>
+    </w:p>
+    <w:p>
       <w:r>
         <w:rPr>
           <w:noProof/>
         </w:rPr>
-        <w:drawing>
-          <wp:inline distT="0" distB="0" distL="0" distR="0" wp14:anchorId="7DD5D199" wp14:editId="27C48DF7">
-            <wp:extent cx="3467584" cy="2543530"/>
-            <wp:effectExtent l="0" t="0" r="0" b="9525"/>
-            <wp:docPr id="1" name="Рисунок 1"/>
-            <wp:cNvGraphicFramePr>
-              <a:graphicFrameLocks xmlns:a="http://schemas.openxmlformats.org/drawingml/2006/main" noChangeAspect="1"/>
-            </wp:cNvGraphicFramePr>
-            <a:graphic xmlns:a="http://schemas.openxmlformats.org/drawingml/2006/main">
-              <a:graphicData uri="http://schemas.openxmlformats.org/drawingml/2006/picture">
-                <pic:pic xmlns:pic="http://schemas.openxmlformats.org/drawingml/2006/picture">
-                  <pic:nvPicPr>
-                    <pic:cNvPr id="1" name=""/>
-                    <pic:cNvPicPr/>
-                  </pic:nvPicPr>
-                  <pic:blipFill>
-                    <a:blip r:embed="rId4"/>
-                    <a:stretch>
-                      <a:fillRect/>
-                    </a:stretch>
-                  </pic:blipFill>
-                  <pic:spPr>
-                    <a:xfrm>
-                      <a:off x="0" y="0"/>
-                      <a:ext cx="3467584" cy="2543530"/>
-                    </a:xfrm>
-                    <a:prstGeom prst="rect">
-                      <a:avLst/>
-                    </a:prstGeom>
-                  </pic:spPr>
-                </pic:pic>
-              </a:graphicData>
-            </a:graphic>
-          </wp:inline>
-        </w:drawing>
-      </w:r>
-    </w:p>
-    <w:p>
-      <w:r>
-        <w:rPr>
-          <w:noProof/>
-        </w:rPr>
-        <w:drawing>
-          <wp:inline distT="0" distB="0" distL="0" distR="0" wp14:anchorId="74799495" wp14:editId="52E49775">
-            <wp:extent cx="2915057" cy="2124371"/>
-            <wp:effectExtent l="0" t="0" r="0" b="0"/>
-            <wp:docPr id="2" name="Рисунок 2"/>
-            <wp:cNvGraphicFramePr>
-              <a:graphicFrameLocks xmlns:a="http://schemas.openxmlformats.org/drawingml/2006/main" noChangeAspect="1"/>
-            </wp:cNvGraphicFramePr>
-            <a:graphic xmlns:a="http://schemas.openxmlformats.org/drawingml/2006/main">
-              <a:graphicData uri="http://schemas.openxmlformats.org/drawingml/2006/picture">
-                <pic:pic xmlns:pic="http://schemas.openxmlformats.org/drawingml/2006/picture">
-                  <pic:nvPicPr>
-                    <pic:cNvPr id="1" name=""/>
-                    <pic:cNvPicPr/>
-                  </pic:nvPicPr>
-                  <pic:blipFill>
-                    <a:blip r:embed="rId5"/>
-                    <a:stretch>
-                      <a:fillRect/>
-                    </a:stretch>
-                  </pic:blipFill>
-                  <pic:spPr>
-                    <a:xfrm>
-                      <a:off x="0" y="0"/>
-                      <a:ext cx="2915057" cy="2124371"/>
-                    </a:xfrm>
-                    <a:prstGeom prst="rect">
-                      <a:avLst/>
-                    </a:prstGeom>
-                  </pic:spPr>
-                </pic:pic>
-              </a:graphicData>
-            </a:graphic>
-          </wp:inline>
-        </w:drawing>
-      </w:r>
-    </w:p>
-    <w:p>
-      <w:r>
-        <w:rPr>
-          <w:noProof/>
-        </w:rPr>
-        <w:drawing>
-          <wp:inline distT="0" distB="0" distL="0" distR="0" wp14:anchorId="2E72EC7A" wp14:editId="75EEBEB5">
-            <wp:extent cx="2876951" cy="2114845"/>
-            <wp:effectExtent l="0" t="0" r="0" b="0"/>
-            <wp:docPr id="3" name="Рисунок 3"/>
-            <wp:cNvGraphicFramePr>
-              <a:graphicFrameLocks xmlns:a="http://schemas.openxmlformats.org/drawingml/2006/main" noChangeAspect="1"/>
-            </wp:cNvGraphicFramePr>
-            <a:graphic xmlns:a="http://schemas.openxmlformats.org/drawingml/2006/main">
-              <a:graphicData uri="http://schemas.openxmlformats.org/drawingml/2006/picture">
-                <pic:pic xmlns:pic="http://schemas.openxmlformats.org/drawingml/2006/picture">
-                  <pic:nvPicPr>
-                    <pic:cNvPr id="1" name=""/>
-                    <pic:cNvPicPr/>
-                  </pic:nvPicPr>
-                  <pic:blipFill>
-                    <a:blip r:embed="rId6"/>
-                    <a:stretch>
-                      <a:fillRect/>
-                    </a:stretch>
-                  </pic:blipFill>
-                  <pic:spPr>
-                    <a:xfrm>
-                      <a:off x="0" y="0"/>
-                      <a:ext cx="2876951" cy="2114845"/>
-                    </a:xfrm>
-                    <a:prstGeom prst="rect">
-                      <a:avLst/>
-                    </a:prstGeom>
-                  </pic:spPr>
-                </pic:pic>
-              </a:graphicData>
-            </a:graphic>
-          </wp:inline>
-        </w:drawing>
-      </w:r>
-    </w:p>
-    <w:p>
-      <w:r>
-        <w:rPr>
-          <w:noProof/>
-        </w:rPr>
-        <w:lastRenderedPageBreak/>
-        <w:drawing>
-          <wp:inline distT="0" distB="0" distL="0" distR="0" wp14:anchorId="66FA598B" wp14:editId="2093D7E8">
-            <wp:extent cx="2962688" cy="2152950"/>
-            <wp:effectExtent l="0" t="0" r="9525" b="0"/>
-            <wp:docPr id="4" name="Рисунок 4"/>
-            <wp:cNvGraphicFramePr>
-              <a:graphicFrameLocks xmlns:a="http://schemas.openxmlformats.org/drawingml/2006/main" noChangeAspect="1"/>
-            </wp:cNvGraphicFramePr>
-            <a:graphic xmlns:a="http://schemas.openxmlformats.org/drawingml/2006/main">
-              <a:graphicData uri="http://schemas.openxmlformats.org/drawingml/2006/picture">
-                <pic:pic xmlns:pic="http://schemas.openxmlformats.org/drawingml/2006/picture">
-                  <pic:nvPicPr>
-                    <pic:cNvPr id="1" name=""/>
-                    <pic:cNvPicPr/>
-                  </pic:nvPicPr>
-                  <pic:blipFill>
-                    <a:blip r:embed="rId7"/>
-                    <a:stretch>
-                      <a:fillRect/>
-                    </a:stretch>
-                  </pic:blipFill>
-                  <pic:spPr>
-                    <a:xfrm>
-                      <a:off x="0" y="0"/>
-                      <a:ext cx="2962688" cy="2152950"/>
-                    </a:xfrm>
-                    <a:prstGeom prst="rect">
-                      <a:avLst/>
-                    </a:prstGeom>
-                  </pic:spPr>
-                </pic:pic>
-              </a:graphicData>
-            </a:graphic>
-          </wp:inline>
-        </w:drawing>
-      </w:r>
-    </w:p>
-    <w:p/>
-    <w:p>
-      <w:r>
-        <w:drawing>
-          <wp:inline distT="0" distB="0" distL="0" distR="0" wp14:anchorId="719FD11E" wp14:editId="0E776973">
-            <wp:extent cx="5940425" cy="3072130"/>
-            <wp:effectExtent l="0" t="0" r="3175" b="0"/>
-            <wp:docPr id="5" name="Рисунок 5"/>
-            <wp:cNvGraphicFramePr>
-              <a:graphicFrameLocks xmlns:a="http://schemas.openxmlformats.org/drawingml/2006/main" noChangeAspect="1"/>
-            </wp:cNvGraphicFramePr>
-            <a:graphic xmlns:a="http://schemas.openxmlformats.org/drawingml/2006/main">
-              <a:graphicData uri="http://schemas.openxmlformats.org/drawingml/2006/picture">
-                <pic:pic xmlns:pic="http://schemas.openxmlformats.org/drawingml/2006/picture">
-                  <pic:nvPicPr>
-                    <pic:cNvPr id="1" name=""/>
-                    <pic:cNvPicPr/>
-                  </pic:nvPicPr>
-                  <pic:blipFill>
-                    <a:blip r:embed="rId8"/>
-                    <a:stretch>
-                      <a:fillRect/>
-                    </a:stretch>
-                  </pic:blipFill>
-                  <pic:spPr>
-                    <a:xfrm>
-                      <a:off x="0" y="0"/>
-                      <a:ext cx="5940425" cy="3072130"/>
-                    </a:xfrm>
-                    <a:prstGeom prst="rect">
-                      <a:avLst/>
-                    </a:prstGeom>
-                  </pic:spPr>
-                </pic:pic>
-              </a:graphicData>
-            </a:graphic>
-          </wp:inline>
-        </w:drawing>
-      </w:r>
-    </w:p>
-    <w:p>
-      <w:r>
-        <w:drawing>
-          <wp:inline distT="0" distB="0" distL="0" distR="0" wp14:anchorId="7D48B912" wp14:editId="413092BF">
-            <wp:extent cx="3267531" cy="2086266"/>
-            <wp:effectExtent l="0" t="0" r="9525" b="9525"/>
-            <wp:docPr id="6" name="Рисунок 6"/>
-            <wp:cNvGraphicFramePr>
-              <a:graphicFrameLocks xmlns:a="http://schemas.openxmlformats.org/drawingml/2006/main" noChangeAspect="1"/>
-            </wp:cNvGraphicFramePr>
-            <a:graphic xmlns:a="http://schemas.openxmlformats.org/drawingml/2006/main">
-              <a:graphicData uri="http://schemas.openxmlformats.org/drawingml/2006/picture">
-                <pic:pic xmlns:pic="http://schemas.openxmlformats.org/drawingml/2006/picture">
-                  <pic:nvPicPr>
-                    <pic:cNvPr id="1" name=""/>
-                    <pic:cNvPicPr/>
-                  </pic:nvPicPr>
-                  <pic:blipFill>
-                    <a:blip r:embed="rId9"/>
-                    <a:stretch>
-                      <a:fillRect/>
-                    </a:stretch>
-                  </pic:blipFill>
-                  <pic:spPr>
-                    <a:xfrm>
-                      <a:off x="0" y="0"/>
-                      <a:ext cx="3267531" cy="2086266"/>
-                    </a:xfrm>
-                    <a:prstGeom prst="rect">
-                      <a:avLst/>
-                    </a:prstGeom>
-                  </pic:spPr>
-                </pic:pic>
-              </a:graphicData>
-            </a:graphic>
-          </wp:inline>
-        </w:drawing>
-      </w:r>
-    </w:p>
-    <w:p>
-      <w:r>
-        <w:lastRenderedPageBreak/>
-        <w:drawing>
-          <wp:inline distT="0" distB="0" distL="0" distR="0" wp14:anchorId="07DBE06E" wp14:editId="7EB76201">
-            <wp:extent cx="5940425" cy="3032760"/>
-            <wp:effectExtent l="0" t="0" r="3175" b="0"/>
-            <wp:docPr id="7" name="Рисунок 7"/>
-            <wp:cNvGraphicFramePr>
-              <a:graphicFrameLocks xmlns:a="http://schemas.openxmlformats.org/drawingml/2006/main" noChangeAspect="1"/>
-            </wp:cNvGraphicFramePr>
-            <a:graphic xmlns:a="http://schemas.openxmlformats.org/drawingml/2006/main">
-              <a:graphicData uri="http://schemas.openxmlformats.org/drawingml/2006/picture">
-                <pic:pic xmlns:pic="http://schemas.openxmlformats.org/drawingml/2006/picture">
-                  <pic:nvPicPr>
-                    <pic:cNvPr id="1" name=""/>
-                    <pic:cNvPicPr/>
-                  </pic:nvPicPr>
-                  <pic:blipFill>
-                    <a:blip r:embed="rId10"/>
-                    <a:stretch>
-                      <a:fillRect/>
-                    </a:stretch>
-                  </pic:blipFill>
-                  <pic:spPr>
-                    <a:xfrm>
-                      <a:off x="0" y="0"/>
-                      <a:ext cx="5940425" cy="3032760"/>
-                    </a:xfrm>
-                    <a:prstGeom prst="rect">
-                      <a:avLst/>
-                    </a:prstGeom>
-                  </pic:spPr>
-                </pic:pic>
-              </a:graphicData>
-            </a:graphic>
-          </wp:inline>
-        </w:drawing>
-      </w:r>
-    </w:p>
-    <w:p>
-      <w:r>
-        <w:drawing>
-          <wp:inline distT="0" distB="0" distL="0" distR="0" wp14:anchorId="15B3A979" wp14:editId="4D9E27AD">
-            <wp:extent cx="2829320" cy="2038635"/>
-            <wp:effectExtent l="0" t="0" r="0" b="0"/>
-            <wp:docPr id="8" name="Рисунок 8"/>
-            <wp:cNvGraphicFramePr>
-              <a:graphicFrameLocks xmlns:a="http://schemas.openxmlformats.org/drawingml/2006/main" noChangeAspect="1"/>
-            </wp:cNvGraphicFramePr>
-            <a:graphic xmlns:a="http://schemas.openxmlformats.org/drawingml/2006/main">
-              <a:graphicData uri="http://schemas.openxmlformats.org/drawingml/2006/picture">
-                <pic:pic xmlns:pic="http://schemas.openxmlformats.org/drawingml/2006/picture">
-                  <pic:nvPicPr>
-                    <pic:cNvPr id="1" name=""/>
-                    <pic:cNvPicPr/>
-                  </pic:nvPicPr>
-                  <pic:blipFill>
-                    <a:blip r:embed="rId11"/>
-                    <a:stretch>
-                      <a:fillRect/>
-                    </a:stretch>
-                  </pic:blipFill>
-                  <pic:spPr>
-                    <a:xfrm>
-                      <a:off x="0" y="0"/>
-                      <a:ext cx="2829320" cy="2038635"/>
-                    </a:xfrm>
-                    <a:prstGeom prst="rect">
-                      <a:avLst/>
-                    </a:prstGeom>
-                  </pic:spPr>
-                </pic:pic>
-              </a:graphicData>
-            </a:graphic>
-          </wp:inline>
-        </w:drawing>
-      </w:r>
-    </w:p>
-    <w:p>
-      <w:r>
-        <w:drawing>
-          <wp:inline distT="0" distB="0" distL="0" distR="0" wp14:anchorId="15C12BFC" wp14:editId="307580DD">
-            <wp:extent cx="2962688" cy="2105319"/>
-            <wp:effectExtent l="0" t="0" r="0" b="9525"/>
-            <wp:docPr id="9" name="Рисунок 9"/>
-            <wp:cNvGraphicFramePr>
-              <a:graphicFrameLocks xmlns:a="http://schemas.openxmlformats.org/drawingml/2006/main" noChangeAspect="1"/>
-            </wp:cNvGraphicFramePr>
-            <a:graphic xmlns:a="http://schemas.openxmlformats.org/drawingml/2006/main">
-              <a:graphicData uri="http://schemas.openxmlformats.org/drawingml/2006/picture">
-                <pic:pic xmlns:pic="http://schemas.openxmlformats.org/drawingml/2006/picture">
-                  <pic:nvPicPr>
-                    <pic:cNvPr id="1" name=""/>
-                    <pic:cNvPicPr/>
-                  </pic:nvPicPr>
-                  <pic:blipFill>
-                    <a:blip r:embed="rId12"/>
-                    <a:stretch>
-                      <a:fillRect/>
-                    </a:stretch>
-                  </pic:blipFill>
-                  <pic:spPr>
-                    <a:xfrm>
-                      <a:off x="0" y="0"/>
-                      <a:ext cx="2962688" cy="2105319"/>
-                    </a:xfrm>
-                    <a:prstGeom prst="rect">
-                      <a:avLst/>
-                    </a:prstGeom>
-                  </pic:spPr>
-                </pic:pic>
-              </a:graphicData>
-            </a:graphic>
-          </wp:inline>
-        </w:drawing>
-      </w:r>
-    </w:p>
-    <w:p>
-      <w:r>
-        <w:lastRenderedPageBreak/>
-        <w:drawing>
-          <wp:inline distT="0" distB="0" distL="0" distR="0" wp14:anchorId="24F021EA" wp14:editId="37B1F765">
-            <wp:extent cx="5940425" cy="3053715"/>
-            <wp:effectExtent l="0" t="0" r="3175" b="0"/>
-            <wp:docPr id="10" name="Рисунок 10"/>
-            <wp:cNvGraphicFramePr>
-              <a:graphicFrameLocks xmlns:a="http://schemas.openxmlformats.org/drawingml/2006/main" noChangeAspect="1"/>
-            </wp:cNvGraphicFramePr>
-            <a:graphic xmlns:a="http://schemas.openxmlformats.org/drawingml/2006/main">
-              <a:graphicData uri="http://schemas.openxmlformats.org/drawingml/2006/picture">
-                <pic:pic xmlns:pic="http://schemas.openxmlformats.org/drawingml/2006/picture">
-                  <pic:nvPicPr>
-                    <pic:cNvPr id="1" name=""/>
-                    <pic:cNvPicPr/>
-                  </pic:nvPicPr>
-                  <pic:blipFill>
-                    <a:blip r:embed="rId13"/>
-                    <a:stretch>
-                      <a:fillRect/>
-                    </a:stretch>
-                  </pic:blipFill>
-                  <pic:spPr>
-                    <a:xfrm>
-                      <a:off x="0" y="0"/>
-                      <a:ext cx="5940425" cy="3053715"/>
-                    </a:xfrm>
-                    <a:prstGeom prst="rect">
-                      <a:avLst/>
-                    </a:prstGeom>
-                  </pic:spPr>
-                </pic:pic>
-              </a:graphicData>
-            </a:graphic>
-          </wp:inline>
-        </w:drawing>
-      </w:r>
-    </w:p>
-    <w:p>
-      <w:r>
-        <w:drawing>
-          <wp:inline distT="0" distB="0" distL="0" distR="0" wp14:anchorId="520584E0" wp14:editId="1B32A43F">
-            <wp:extent cx="2810267" cy="2067213"/>
-            <wp:effectExtent l="0" t="0" r="9525" b="9525"/>
-            <wp:docPr id="12" name="Рисунок 12"/>
-            <wp:cNvGraphicFramePr>
-              <a:graphicFrameLocks xmlns:a="http://schemas.openxmlformats.org/drawingml/2006/main" noChangeAspect="1"/>
-            </wp:cNvGraphicFramePr>
-            <a:graphic xmlns:a="http://schemas.openxmlformats.org/drawingml/2006/main">
-              <a:graphicData uri="http://schemas.openxmlformats.org/drawingml/2006/picture">
-                <pic:pic xmlns:pic="http://schemas.openxmlformats.org/drawingml/2006/picture">
-                  <pic:nvPicPr>
-                    <pic:cNvPr id="1" name=""/>
-                    <pic:cNvPicPr/>
-                  </pic:nvPicPr>
-                  <pic:blipFill>
-                    <a:blip r:embed="rId14"/>
-                    <a:stretch>
-                      <a:fillRect/>
-                    </a:stretch>
-                  </pic:blipFill>
-                  <pic:spPr>
-                    <a:xfrm>
-                      <a:off x="0" y="0"/>
-                      <a:ext cx="2810267" cy="2067213"/>
-                    </a:xfrm>
-                    <a:prstGeom prst="rect">
-                      <a:avLst/>
-                    </a:prstGeom>
-                  </pic:spPr>
-                </pic:pic>
-              </a:graphicData>
-            </a:graphic>
-          </wp:inline>
-        </w:drawing>
-      </w:r>
-    </w:p>
-    <w:p/>
-    <w:p/>
-    <w:p/>
-    <w:p/>
-    <w:p/>
-    <w:p/>
-    <w:p/>
-    <w:p/>
-    <w:p/>
-    <w:p/>
-    <w:p/>
-    <w:p/>
-    <w:p/>
-    <w:p/>
-    <w:p>
-      <w:r>
-        <w:lastRenderedPageBreak/>
         <w:drawing>
           <wp:inline distT="0" distB="0" distL="0" distR="0" wp14:anchorId="259050BB" wp14:editId="21DBC966">
             <wp:extent cx="5940425" cy="3341370"/>
@@ -480,7 +58,7 @@
                     <pic:cNvPicPr/>
                   </pic:nvPicPr>
                   <pic:blipFill>
-                    <a:blip r:embed="rId15"/>
+                    <a:blip r:embed="rId4"/>
                     <a:stretch>
                       <a:fillRect/>
                     </a:stretch>
@@ -503,6 +81,9 @@
     </w:p>
     <w:p>
       <w:r>
+        <w:rPr>
+          <w:noProof/>
+        </w:rPr>
         <w:drawing>
           <wp:inline distT="0" distB="0" distL="0" distR="0" wp14:anchorId="08C97B56" wp14:editId="67EDC1C3">
             <wp:extent cx="3038899" cy="2305372"/>
@@ -519,7 +100,7 @@
                     <pic:cNvPicPr/>
                   </pic:nvPicPr>
                   <pic:blipFill>
-                    <a:blip r:embed="rId16"/>
+                    <a:blip r:embed="rId5"/>
                     <a:stretch>
                       <a:fillRect/>
                     </a:stretch>
@@ -542,6 +123,10 @@
     </w:p>
     <w:p>
       <w:r>
+        <w:rPr>
+          <w:noProof/>
+        </w:rPr>
+        <w:lastRenderedPageBreak/>
         <w:drawing>
           <wp:inline distT="0" distB="0" distL="0" distR="0" wp14:anchorId="2ECE9535" wp14:editId="7367064C">
             <wp:extent cx="5940425" cy="3061970"/>
@@ -558,7 +143,7 @@
                     <pic:cNvPicPr/>
                   </pic:nvPicPr>
                   <pic:blipFill>
-                    <a:blip r:embed="rId17"/>
+                    <a:blip r:embed="rId6"/>
                     <a:stretch>
                       <a:fillRect/>
                     </a:stretch>
@@ -581,7 +166,9 @@
     </w:p>
     <w:p>
       <w:r>
-        <w:lastRenderedPageBreak/>
+        <w:rPr>
+          <w:noProof/>
+        </w:rPr>
         <w:drawing>
           <wp:inline distT="0" distB="0" distL="0" distR="0" wp14:anchorId="25325983" wp14:editId="0E35FD11">
             <wp:extent cx="2876951" cy="2410161"/>
@@ -598,7 +185,7 @@
                     <pic:cNvPicPr/>
                   </pic:nvPicPr>
                   <pic:blipFill>
-                    <a:blip r:embed="rId18"/>
+                    <a:blip r:embed="rId7"/>
                     <a:stretch>
                       <a:fillRect/>
                     </a:stretch>
@@ -621,6 +208,9 @@
     </w:p>
     <w:p>
       <w:r>
+        <w:rPr>
+          <w:noProof/>
+        </w:rPr>
         <w:drawing>
           <wp:inline distT="0" distB="0" distL="0" distR="0" wp14:anchorId="36D069E3" wp14:editId="27B33D32">
             <wp:extent cx="5940425" cy="3176905"/>
@@ -637,7 +227,7 @@
                     <pic:cNvPicPr/>
                   </pic:nvPicPr>
                   <pic:blipFill>
-                    <a:blip r:embed="rId19"/>
+                    <a:blip r:embed="rId8"/>
                     <a:stretch>
                       <a:fillRect/>
                     </a:stretch>
@@ -660,6 +250,10 @@
     </w:p>
     <w:p>
       <w:r>
+        <w:rPr>
+          <w:noProof/>
+        </w:rPr>
+        <w:lastRenderedPageBreak/>
         <w:drawing>
           <wp:inline distT="0" distB="0" distL="0" distR="0" wp14:anchorId="55D66B4F" wp14:editId="275D25BD">
             <wp:extent cx="3296110" cy="2238687"/>
@@ -676,7 +270,7 @@
                     <pic:cNvPicPr/>
                   </pic:nvPicPr>
                   <pic:blipFill>
-                    <a:blip r:embed="rId20"/>
+                    <a:blip r:embed="rId9"/>
                     <a:stretch>
                       <a:fillRect/>
                     </a:stretch>
@@ -699,7 +293,9 @@
     </w:p>
     <w:p>
       <w:r>
-        <w:lastRenderedPageBreak/>
+        <w:rPr>
+          <w:noProof/>
+        </w:rPr>
         <w:drawing>
           <wp:inline distT="0" distB="0" distL="0" distR="0" wp14:anchorId="2E2861E1" wp14:editId="4E20C676">
             <wp:extent cx="5940425" cy="3440430"/>
@@ -716,7 +312,7 @@
                     <pic:cNvPicPr/>
                   </pic:nvPicPr>
                   <pic:blipFill>
-                    <a:blip r:embed="rId21"/>
+                    <a:blip r:embed="rId10"/>
                     <a:stretch>
                       <a:fillRect/>
                     </a:stretch>
@@ -739,6 +335,9 @@
     </w:p>
     <w:p>
       <w:r>
+        <w:rPr>
+          <w:noProof/>
+        </w:rPr>
         <w:drawing>
           <wp:inline distT="0" distB="0" distL="0" distR="0" wp14:anchorId="35057601" wp14:editId="473D9525">
             <wp:extent cx="3038899" cy="2286319"/>
@@ -755,7 +354,7 @@
                     <pic:cNvPicPr/>
                   </pic:nvPicPr>
                   <pic:blipFill>
-                    <a:blip r:embed="rId22"/>
+                    <a:blip r:embed="rId11"/>
                     <a:stretch>
                       <a:fillRect/>
                     </a:stretch>
@@ -785,6 +384,7 @@
       </w:pPr>
       <w:r>
         <w:rPr>
+          <w:noProof/>
           <w:lang w:val="en-US"/>
         </w:rPr>
         <w:lastRenderedPageBreak/>
@@ -804,7 +404,7 @@
                     <pic:cNvPicPr/>
                   </pic:nvPicPr>
                   <pic:blipFill>
-                    <a:blip r:embed="rId23"/>
+                    <a:blip r:embed="rId12"/>
                     <a:stretch>
                       <a:fillRect/>
                     </a:stretch>
@@ -833,6 +433,7 @@
       </w:pPr>
       <w:r>
         <w:rPr>
+          <w:noProof/>
           <w:lang w:val="en-US"/>
         </w:rPr>
         <w:drawing>
@@ -851,7 +452,7 @@
                     <pic:cNvPicPr/>
                   </pic:nvPicPr>
                   <pic:blipFill>
-                    <a:blip r:embed="rId24"/>
+                    <a:blip r:embed="rId13"/>
                     <a:stretch>
                       <a:fillRect/>
                     </a:stretch>
@@ -880,6 +481,7 @@
       </w:pPr>
       <w:r>
         <w:rPr>
+          <w:noProof/>
           <w:lang w:val="en-US"/>
         </w:rPr>
         <w:drawing>
@@ -898,7 +500,7 @@
                     <pic:cNvPicPr/>
                   </pic:nvPicPr>
                   <pic:blipFill>
-                    <a:blip r:embed="rId25"/>
+                    <a:blip r:embed="rId14"/>
                     <a:stretch>
                       <a:fillRect/>
                     </a:stretch>
@@ -956,8 +558,6 @@
         </w:rPr>
         <w:t xml:space="preserve"> with implementation without thread.</w:t>
       </w:r>
-      <w:bookmarkStart w:id="0" w:name="_GoBack"/>
-      <w:bookmarkEnd w:id="0"/>
       <w:r>
         <w:rPr>
           <w:lang w:val="en-US"/>
@@ -1030,6 +630,7 @@
       </w:pPr>
       <w:r>
         <w:rPr>
+          <w:noProof/>
           <w:lang w:val="en-US"/>
         </w:rPr>
         <w:drawing>
@@ -1048,7 +649,7 @@
                     <pic:cNvPicPr/>
                   </pic:nvPicPr>
                   <pic:blipFill>
-                    <a:blip r:embed="rId26"/>
+                    <a:blip r:embed="rId15"/>
                     <a:stretch>
                       <a:fillRect/>
                     </a:stretch>
@@ -1079,23 +680,18 @@
         <w:rPr>
           <w:lang w:val="en-US"/>
         </w:rPr>
-        <w:t xml:space="preserve">With </w:t>
-      </w:r>
-      <w:r>
-        <w:rPr>
-          <w:lang w:val="en-US"/>
-        </w:rPr>
-        <w:t>visualization and without thread</w:t>
-      </w:r>
-    </w:p>
-    <w:p>
-      <w:pPr>
-        <w:rPr>
-          <w:lang w:val="en-US"/>
-        </w:rPr>
-      </w:pPr>
-      <w:r>
-        <w:rPr>
+        <w:t>With visualization and without thread</w:t>
+      </w:r>
+    </w:p>
+    <w:p>
+      <w:pPr>
+        <w:rPr>
+          <w:lang w:val="en-US"/>
+        </w:rPr>
+      </w:pPr>
+      <w:r>
+        <w:rPr>
+          <w:noProof/>
           <w:lang w:val="en-US"/>
         </w:rPr>
         <w:drawing>
@@ -1114,7 +710,7 @@
                     <pic:cNvPicPr/>
                   </pic:nvPicPr>
                   <pic:blipFill>
-                    <a:blip r:embed="rId27"/>
+                    <a:blip r:embed="rId16"/>
                     <a:stretch>
                       <a:fillRect/>
                     </a:stretch>
@@ -1143,6 +739,7 @@
       </w:pPr>
       <w:r>
         <w:rPr>
+          <w:noProof/>
           <w:lang w:val="en-US"/>
         </w:rPr>
         <w:drawing>
@@ -1161,7 +758,7 @@
                     <pic:cNvPicPr/>
                   </pic:nvPicPr>
                   <pic:blipFill>
-                    <a:blip r:embed="rId28"/>
+                    <a:blip r:embed="rId17"/>
                     <a:stretch>
                       <a:fillRect/>
                     </a:stretch>
@@ -1184,10 +781,511 @@
     </w:p>
     <w:p>
       <w:pPr>
-        <w:rPr>
-          <w:lang w:val="en-US"/>
-        </w:rPr>
-      </w:pPr>
+        <w:jc w:val="center"/>
+        <w:rPr>
+          <w:lang w:val="en-US"/>
+        </w:rPr>
+      </w:pPr>
+      <w:r>
+        <w:rPr>
+          <w:lang w:val="en-US"/>
+        </w:rPr>
+        <w:t xml:space="preserve">Ant colony optimization </w:t>
+      </w:r>
+      <w:proofErr w:type="spellStart"/>
+      <w:r>
+        <w:rPr>
+          <w:lang w:val="en-US"/>
+        </w:rPr>
+        <w:t>algo</w:t>
+      </w:r>
+      <w:proofErr w:type="spellEnd"/>
+    </w:p>
+    <w:p>
+      <w:pPr>
+        <w:rPr>
+          <w:lang w:val="en-US"/>
+        </w:rPr>
+      </w:pPr>
+    </w:p>
+    <w:p>
+      <w:pPr>
+        <w:rPr>
+          <w:lang w:val="en-US"/>
+        </w:rPr>
+      </w:pPr>
+      <w:r>
+        <w:rPr>
+          <w:lang w:val="en-US"/>
+        </w:rPr>
+        <w:lastRenderedPageBreak/>
+        <w:t xml:space="preserve">Without threads, without </w:t>
+      </w:r>
+      <w:r>
+        <w:rPr>
+          <w:lang w:val="en-US"/>
+        </w:rPr>
+        <w:t>visualization.</w:t>
+      </w:r>
+    </w:p>
+    <w:p>
+      <w:pPr>
+        <w:rPr>
+          <w:lang w:val="en-US"/>
+        </w:rPr>
+      </w:pPr>
+      <w:r>
+        <w:rPr>
+          <w:lang w:val="en-US"/>
+        </w:rPr>
+        <w:drawing>
+          <wp:inline distT="0" distB="0" distL="0" distR="0" wp14:anchorId="2E95D474" wp14:editId="3BAD307B">
+            <wp:extent cx="2943636" cy="2800741"/>
+            <wp:effectExtent l="0" t="0" r="9525" b="0"/>
+            <wp:docPr id="1" name="Рисунок 1"/>
+            <wp:cNvGraphicFramePr>
+              <a:graphicFrameLocks xmlns:a="http://schemas.openxmlformats.org/drawingml/2006/main" noChangeAspect="1"/>
+            </wp:cNvGraphicFramePr>
+            <a:graphic xmlns:a="http://schemas.openxmlformats.org/drawingml/2006/main">
+              <a:graphicData uri="http://schemas.openxmlformats.org/drawingml/2006/picture">
+                <pic:pic xmlns:pic="http://schemas.openxmlformats.org/drawingml/2006/picture">
+                  <pic:nvPicPr>
+                    <pic:cNvPr id="1" name=""/>
+                    <pic:cNvPicPr/>
+                  </pic:nvPicPr>
+                  <pic:blipFill>
+                    <a:blip r:embed="rId18"/>
+                    <a:stretch>
+                      <a:fillRect/>
+                    </a:stretch>
+                  </pic:blipFill>
+                  <pic:spPr>
+                    <a:xfrm>
+                      <a:off x="0" y="0"/>
+                      <a:ext cx="2943636" cy="2800741"/>
+                    </a:xfrm>
+                    <a:prstGeom prst="rect">
+                      <a:avLst/>
+                    </a:prstGeom>
+                  </pic:spPr>
+                </pic:pic>
+              </a:graphicData>
+            </a:graphic>
+          </wp:inline>
+        </w:drawing>
+      </w:r>
+    </w:p>
+    <w:p>
+      <w:pPr>
+        <w:rPr>
+          <w:lang w:val="en-US"/>
+        </w:rPr>
+      </w:pPr>
+      <w:r>
+        <w:rPr>
+          <w:lang w:val="en-US"/>
+        </w:rPr>
+        <w:t>Without threads, with</w:t>
+      </w:r>
+      <w:r>
+        <w:rPr>
+          <w:lang w:val="en-US"/>
+        </w:rPr>
+        <w:t xml:space="preserve"> </w:t>
+      </w:r>
+      <w:r>
+        <w:rPr>
+          <w:lang w:val="en-US"/>
+        </w:rPr>
+        <w:t>visualization</w:t>
+      </w:r>
+      <w:r>
+        <w:rPr>
+          <w:lang w:val="en-US"/>
+        </w:rPr>
+        <w:t>.</w:t>
+      </w:r>
+    </w:p>
+    <w:p>
+      <w:pPr>
+        <w:rPr>
+          <w:lang w:val="en-US"/>
+        </w:rPr>
+      </w:pPr>
+      <w:r>
+        <w:rPr>
+          <w:lang w:val="en-US"/>
+        </w:rPr>
+        <w:drawing>
+          <wp:inline distT="0" distB="0" distL="0" distR="0" wp14:anchorId="181DFB6B" wp14:editId="1DEB1036">
+            <wp:extent cx="5940425" cy="3378835"/>
+            <wp:effectExtent l="0" t="0" r="3175" b="0"/>
+            <wp:docPr id="11" name="Рисунок 11"/>
+            <wp:cNvGraphicFramePr>
+              <a:graphicFrameLocks xmlns:a="http://schemas.openxmlformats.org/drawingml/2006/main" noChangeAspect="1"/>
+            </wp:cNvGraphicFramePr>
+            <a:graphic xmlns:a="http://schemas.openxmlformats.org/drawingml/2006/main">
+              <a:graphicData uri="http://schemas.openxmlformats.org/drawingml/2006/picture">
+                <pic:pic xmlns:pic="http://schemas.openxmlformats.org/drawingml/2006/picture">
+                  <pic:nvPicPr>
+                    <pic:cNvPr id="1" name=""/>
+                    <pic:cNvPicPr/>
+                  </pic:nvPicPr>
+                  <pic:blipFill>
+                    <a:blip r:embed="rId19"/>
+                    <a:stretch>
+                      <a:fillRect/>
+                    </a:stretch>
+                  </pic:blipFill>
+                  <pic:spPr>
+                    <a:xfrm>
+                      <a:off x="0" y="0"/>
+                      <a:ext cx="5940425" cy="3378835"/>
+                    </a:xfrm>
+                    <a:prstGeom prst="rect">
+                      <a:avLst/>
+                    </a:prstGeom>
+                  </pic:spPr>
+                </pic:pic>
+              </a:graphicData>
+            </a:graphic>
+          </wp:inline>
+        </w:drawing>
+      </w:r>
+    </w:p>
+    <w:p>
+      <w:pPr>
+        <w:rPr>
+          <w:lang w:val="en-US"/>
+        </w:rPr>
+      </w:pPr>
+      <w:r>
+        <w:rPr>
+          <w:lang w:val="en-US"/>
+        </w:rPr>
+        <w:lastRenderedPageBreak/>
+        <w:drawing>
+          <wp:inline distT="0" distB="0" distL="0" distR="0" wp14:anchorId="3363B261" wp14:editId="3C9BCD73">
+            <wp:extent cx="3115110" cy="2838846"/>
+            <wp:effectExtent l="0" t="0" r="9525" b="0"/>
+            <wp:docPr id="24" name="Рисунок 24"/>
+            <wp:cNvGraphicFramePr>
+              <a:graphicFrameLocks xmlns:a="http://schemas.openxmlformats.org/drawingml/2006/main" noChangeAspect="1"/>
+            </wp:cNvGraphicFramePr>
+            <a:graphic xmlns:a="http://schemas.openxmlformats.org/drawingml/2006/main">
+              <a:graphicData uri="http://schemas.openxmlformats.org/drawingml/2006/picture">
+                <pic:pic xmlns:pic="http://schemas.openxmlformats.org/drawingml/2006/picture">
+                  <pic:nvPicPr>
+                    <pic:cNvPr id="1" name=""/>
+                    <pic:cNvPicPr/>
+                  </pic:nvPicPr>
+                  <pic:blipFill>
+                    <a:blip r:embed="rId20"/>
+                    <a:stretch>
+                      <a:fillRect/>
+                    </a:stretch>
+                  </pic:blipFill>
+                  <pic:spPr>
+                    <a:xfrm>
+                      <a:off x="0" y="0"/>
+                      <a:ext cx="3115110" cy="2838846"/>
+                    </a:xfrm>
+                    <a:prstGeom prst="rect">
+                      <a:avLst/>
+                    </a:prstGeom>
+                  </pic:spPr>
+                </pic:pic>
+              </a:graphicData>
+            </a:graphic>
+          </wp:inline>
+        </w:drawing>
+      </w:r>
+    </w:p>
+    <w:p>
+      <w:pPr>
+        <w:rPr>
+          <w:lang w:val="en-US"/>
+        </w:rPr>
+      </w:pPr>
+      <w:r>
+        <w:rPr>
+          <w:lang w:val="en-US"/>
+        </w:rPr>
+        <w:drawing>
+          <wp:inline distT="0" distB="0" distL="0" distR="0" wp14:anchorId="659B1057" wp14:editId="204F32FD">
+            <wp:extent cx="5940425" cy="3272790"/>
+            <wp:effectExtent l="0" t="0" r="3175" b="3810"/>
+            <wp:docPr id="25" name="Рисунок 25"/>
+            <wp:cNvGraphicFramePr>
+              <a:graphicFrameLocks xmlns:a="http://schemas.openxmlformats.org/drawingml/2006/main" noChangeAspect="1"/>
+            </wp:cNvGraphicFramePr>
+            <a:graphic xmlns:a="http://schemas.openxmlformats.org/drawingml/2006/main">
+              <a:graphicData uri="http://schemas.openxmlformats.org/drawingml/2006/picture">
+                <pic:pic xmlns:pic="http://schemas.openxmlformats.org/drawingml/2006/picture">
+                  <pic:nvPicPr>
+                    <pic:cNvPr id="1" name=""/>
+                    <pic:cNvPicPr/>
+                  </pic:nvPicPr>
+                  <pic:blipFill>
+                    <a:blip r:embed="rId21"/>
+                    <a:stretch>
+                      <a:fillRect/>
+                    </a:stretch>
+                  </pic:blipFill>
+                  <pic:spPr>
+                    <a:xfrm>
+                      <a:off x="0" y="0"/>
+                      <a:ext cx="5940425" cy="3272790"/>
+                    </a:xfrm>
+                    <a:prstGeom prst="rect">
+                      <a:avLst/>
+                    </a:prstGeom>
+                  </pic:spPr>
+                </pic:pic>
+              </a:graphicData>
+            </a:graphic>
+          </wp:inline>
+        </w:drawing>
+      </w:r>
+    </w:p>
+    <w:p>
+      <w:pPr>
+        <w:rPr>
+          <w:lang w:val="en-US"/>
+        </w:rPr>
+      </w:pPr>
+      <w:r>
+        <w:rPr>
+          <w:lang w:val="en-US"/>
+        </w:rPr>
+        <w:drawing>
+          <wp:inline distT="0" distB="0" distL="0" distR="0" wp14:anchorId="11D739A1" wp14:editId="5E525CC9">
+            <wp:extent cx="3019846" cy="2848373"/>
+            <wp:effectExtent l="0" t="0" r="0" b="9525"/>
+            <wp:docPr id="29" name="Рисунок 29"/>
+            <wp:cNvGraphicFramePr>
+              <a:graphicFrameLocks xmlns:a="http://schemas.openxmlformats.org/drawingml/2006/main" noChangeAspect="1"/>
+            </wp:cNvGraphicFramePr>
+            <a:graphic xmlns:a="http://schemas.openxmlformats.org/drawingml/2006/main">
+              <a:graphicData uri="http://schemas.openxmlformats.org/drawingml/2006/picture">
+                <pic:pic xmlns:pic="http://schemas.openxmlformats.org/drawingml/2006/picture">
+                  <pic:nvPicPr>
+                    <pic:cNvPr id="1" name=""/>
+                    <pic:cNvPicPr/>
+                  </pic:nvPicPr>
+                  <pic:blipFill>
+                    <a:blip r:embed="rId22"/>
+                    <a:stretch>
+                      <a:fillRect/>
+                    </a:stretch>
+                  </pic:blipFill>
+                  <pic:spPr>
+                    <a:xfrm>
+                      <a:off x="0" y="0"/>
+                      <a:ext cx="3019846" cy="2848373"/>
+                    </a:xfrm>
+                    <a:prstGeom prst="rect">
+                      <a:avLst/>
+                    </a:prstGeom>
+                  </pic:spPr>
+                </pic:pic>
+              </a:graphicData>
+            </a:graphic>
+          </wp:inline>
+        </w:drawing>
+      </w:r>
+    </w:p>
+    <w:p>
+      <w:pPr>
+        <w:rPr>
+          <w:lang w:val="en-US"/>
+        </w:rPr>
+      </w:pPr>
+      <w:r>
+        <w:rPr>
+          <w:lang w:val="en-US"/>
+        </w:rPr>
+        <w:lastRenderedPageBreak/>
+        <w:drawing>
+          <wp:inline distT="0" distB="0" distL="0" distR="0" wp14:anchorId="1D744695" wp14:editId="6B03D85D">
+            <wp:extent cx="5940425" cy="3338195"/>
+            <wp:effectExtent l="0" t="0" r="3175" b="0"/>
+            <wp:docPr id="30" name="Рисунок 30"/>
+            <wp:cNvGraphicFramePr>
+              <a:graphicFrameLocks xmlns:a="http://schemas.openxmlformats.org/drawingml/2006/main" noChangeAspect="1"/>
+            </wp:cNvGraphicFramePr>
+            <a:graphic xmlns:a="http://schemas.openxmlformats.org/drawingml/2006/main">
+              <a:graphicData uri="http://schemas.openxmlformats.org/drawingml/2006/picture">
+                <pic:pic xmlns:pic="http://schemas.openxmlformats.org/drawingml/2006/picture">
+                  <pic:nvPicPr>
+                    <pic:cNvPr id="1" name=""/>
+                    <pic:cNvPicPr/>
+                  </pic:nvPicPr>
+                  <pic:blipFill>
+                    <a:blip r:embed="rId23"/>
+                    <a:stretch>
+                      <a:fillRect/>
+                    </a:stretch>
+                  </pic:blipFill>
+                  <pic:spPr>
+                    <a:xfrm>
+                      <a:off x="0" y="0"/>
+                      <a:ext cx="5940425" cy="3338195"/>
+                    </a:xfrm>
+                    <a:prstGeom prst="rect">
+                      <a:avLst/>
+                    </a:prstGeom>
+                  </pic:spPr>
+                </pic:pic>
+              </a:graphicData>
+            </a:graphic>
+          </wp:inline>
+        </w:drawing>
+      </w:r>
+    </w:p>
+    <w:p>
+      <w:pPr>
+        <w:rPr>
+          <w:lang w:val="en-US"/>
+        </w:rPr>
+      </w:pPr>
+      <w:r>
+        <w:rPr>
+          <w:lang w:val="en-US"/>
+        </w:rPr>
+        <w:drawing>
+          <wp:inline distT="0" distB="0" distL="0" distR="0" wp14:anchorId="2E977AA2" wp14:editId="50C05611">
+            <wp:extent cx="2896004" cy="2619741"/>
+            <wp:effectExtent l="0" t="0" r="0" b="9525"/>
+            <wp:docPr id="31" name="Рисунок 31"/>
+            <wp:cNvGraphicFramePr>
+              <a:graphicFrameLocks xmlns:a="http://schemas.openxmlformats.org/drawingml/2006/main" noChangeAspect="1"/>
+            </wp:cNvGraphicFramePr>
+            <a:graphic xmlns:a="http://schemas.openxmlformats.org/drawingml/2006/main">
+              <a:graphicData uri="http://schemas.openxmlformats.org/drawingml/2006/picture">
+                <pic:pic xmlns:pic="http://schemas.openxmlformats.org/drawingml/2006/picture">
+                  <pic:nvPicPr>
+                    <pic:cNvPr id="1" name=""/>
+                    <pic:cNvPicPr/>
+                  </pic:nvPicPr>
+                  <pic:blipFill>
+                    <a:blip r:embed="rId24"/>
+                    <a:stretch>
+                      <a:fillRect/>
+                    </a:stretch>
+                  </pic:blipFill>
+                  <pic:spPr>
+                    <a:xfrm>
+                      <a:off x="0" y="0"/>
+                      <a:ext cx="2896004" cy="2619741"/>
+                    </a:xfrm>
+                    <a:prstGeom prst="rect">
+                      <a:avLst/>
+                    </a:prstGeom>
+                  </pic:spPr>
+                </pic:pic>
+              </a:graphicData>
+            </a:graphic>
+          </wp:inline>
+        </w:drawing>
+      </w:r>
+    </w:p>
+    <w:p>
+      <w:pPr>
+        <w:rPr>
+          <w:lang w:val="en-US"/>
+        </w:rPr>
+      </w:pPr>
+      <w:r>
+        <w:rPr>
+          <w:lang w:val="en-US"/>
+        </w:rPr>
+        <w:lastRenderedPageBreak/>
+        <w:drawing>
+          <wp:inline distT="0" distB="0" distL="0" distR="0" wp14:anchorId="597ECAEE" wp14:editId="13A4B76C">
+            <wp:extent cx="5940425" cy="3447415"/>
+            <wp:effectExtent l="0" t="0" r="3175" b="635"/>
+            <wp:docPr id="32" name="Рисунок 32"/>
+            <wp:cNvGraphicFramePr>
+              <a:graphicFrameLocks xmlns:a="http://schemas.openxmlformats.org/drawingml/2006/main" noChangeAspect="1"/>
+            </wp:cNvGraphicFramePr>
+            <a:graphic xmlns:a="http://schemas.openxmlformats.org/drawingml/2006/main">
+              <a:graphicData uri="http://schemas.openxmlformats.org/drawingml/2006/picture">
+                <pic:pic xmlns:pic="http://schemas.openxmlformats.org/drawingml/2006/picture">
+                  <pic:nvPicPr>
+                    <pic:cNvPr id="1" name=""/>
+                    <pic:cNvPicPr/>
+                  </pic:nvPicPr>
+                  <pic:blipFill>
+                    <a:blip r:embed="rId25"/>
+                    <a:stretch>
+                      <a:fillRect/>
+                    </a:stretch>
+                  </pic:blipFill>
+                  <pic:spPr>
+                    <a:xfrm>
+                      <a:off x="0" y="0"/>
+                      <a:ext cx="5940425" cy="3447415"/>
+                    </a:xfrm>
+                    <a:prstGeom prst="rect">
+                      <a:avLst/>
+                    </a:prstGeom>
+                  </pic:spPr>
+                </pic:pic>
+              </a:graphicData>
+            </a:graphic>
+          </wp:inline>
+        </w:drawing>
+      </w:r>
+    </w:p>
+    <w:p>
+      <w:pPr>
+        <w:rPr>
+          <w:lang w:val="en-US"/>
+        </w:rPr>
+      </w:pPr>
+      <w:r>
+        <w:rPr>
+          <w:lang w:val="en-US"/>
+        </w:rPr>
+        <w:drawing>
+          <wp:inline distT="0" distB="0" distL="0" distR="0" wp14:anchorId="73AE92ED" wp14:editId="52AC7769">
+            <wp:extent cx="2838846" cy="2800741"/>
+            <wp:effectExtent l="0" t="0" r="0" b="0"/>
+            <wp:docPr id="33" name="Рисунок 33"/>
+            <wp:cNvGraphicFramePr>
+              <a:graphicFrameLocks xmlns:a="http://schemas.openxmlformats.org/drawingml/2006/main" noChangeAspect="1"/>
+            </wp:cNvGraphicFramePr>
+            <a:graphic xmlns:a="http://schemas.openxmlformats.org/drawingml/2006/main">
+              <a:graphicData uri="http://schemas.openxmlformats.org/drawingml/2006/picture">
+                <pic:pic xmlns:pic="http://schemas.openxmlformats.org/drawingml/2006/picture">
+                  <pic:nvPicPr>
+                    <pic:cNvPr id="1" name=""/>
+                    <pic:cNvPicPr/>
+                  </pic:nvPicPr>
+                  <pic:blipFill>
+                    <a:blip r:embed="rId26"/>
+                    <a:stretch>
+                      <a:fillRect/>
+                    </a:stretch>
+                  </pic:blipFill>
+                  <pic:spPr>
+                    <a:xfrm>
+                      <a:off x="0" y="0"/>
+                      <a:ext cx="2838846" cy="2800741"/>
+                    </a:xfrm>
+                    <a:prstGeom prst="rect">
+                      <a:avLst/>
+                    </a:prstGeom>
+                  </pic:spPr>
+                </pic:pic>
+              </a:graphicData>
+            </a:graphic>
+          </wp:inline>
+        </w:drawing>
+      </w:r>
+      <w:bookmarkStart w:id="0" w:name="_GoBack"/>
+      <w:bookmarkEnd w:id="0"/>
     </w:p>
     <w:sectPr>
       <w:pgSz w:w="11906" w:h="16838"/>

</xml_diff>

<commit_message>
Readme and documentaion update. Project is done.
</commit_message>
<xml_diff>
--- a/results.docx
+++ b/results.docx
@@ -6,11 +6,75 @@
       <w:pPr>
         <w:jc w:val="center"/>
         <w:rPr>
-          <w:lang w:val="en-US"/>
-        </w:rPr>
-      </w:pPr>
-      <w:r>
-        <w:rPr>
+          <w:rFonts w:ascii="Times New Roman" w:hAnsi="Times New Roman" w:cs="Times New Roman"/>
+          <w:b/>
+          <w:sz w:val="32"/>
+          <w:szCs w:val="32"/>
+          <w:lang w:val="en-US"/>
+        </w:rPr>
+      </w:pPr>
+      <w:proofErr w:type="spellStart"/>
+      <w:r>
+        <w:rPr>
+          <w:rFonts w:ascii="Times New Roman" w:hAnsi="Times New Roman" w:cs="Times New Roman"/>
+          <w:b/>
+          <w:sz w:val="32"/>
+          <w:szCs w:val="32"/>
+          <w:lang w:val="en-US"/>
+        </w:rPr>
+        <w:t>E</w:t>
+      </w:r>
+      <w:r>
+        <w:rPr>
+          <w:rFonts w:ascii="Times New Roman" w:hAnsi="Times New Roman" w:cs="Times New Roman"/>
+          <w:b/>
+          <w:sz w:val="32"/>
+          <w:szCs w:val="32"/>
+          <w:lang w:val="en-US"/>
+        </w:rPr>
+        <w:t>uclidiean</w:t>
+      </w:r>
+      <w:proofErr w:type="spellEnd"/>
+      <w:r>
+        <w:rPr>
+          <w:rFonts w:ascii="Times New Roman" w:hAnsi="Times New Roman" w:cs="Times New Roman"/>
+          <w:b/>
+          <w:sz w:val="32"/>
+          <w:szCs w:val="32"/>
+          <w:lang w:val="en-US"/>
+        </w:rPr>
+        <w:t xml:space="preserve"> TSP with 52 </w:t>
+      </w:r>
+      <w:proofErr w:type="spellStart"/>
+      <w:r>
+        <w:rPr>
+          <w:rFonts w:ascii="Times New Roman" w:hAnsi="Times New Roman" w:cs="Times New Roman"/>
+          <w:b/>
+          <w:sz w:val="32"/>
+          <w:szCs w:val="32"/>
+          <w:lang w:val="en-US"/>
+        </w:rPr>
+        <w:t>vertecies</w:t>
+      </w:r>
+      <w:proofErr w:type="spellEnd"/>
+    </w:p>
+    <w:p>
+      <w:pPr>
+        <w:jc w:val="center"/>
+        <w:rPr>
+          <w:rFonts w:ascii="Times New Roman" w:hAnsi="Times New Roman" w:cs="Times New Roman"/>
+          <w:b/>
+          <w:sz w:val="28"/>
+          <w:szCs w:val="28"/>
+          <w:lang w:val="en-US"/>
+        </w:rPr>
+      </w:pPr>
+      <w:r>
+        <w:rPr>
+          <w:rFonts w:ascii="Times New Roman" w:hAnsi="Times New Roman" w:cs="Times New Roman"/>
+          <w:b/>
+          <w:sz w:val="28"/>
+          <w:szCs w:val="28"/>
           <w:lang w:val="en-US"/>
         </w:rPr>
         <w:t xml:space="preserve">Genetic </w:t>
@@ -18,20 +82,50 @@
       <w:proofErr w:type="spellStart"/>
       <w:r>
         <w:rPr>
+          <w:rFonts w:ascii="Times New Roman" w:hAnsi="Times New Roman" w:cs="Times New Roman"/>
+          <w:b/>
+          <w:sz w:val="28"/>
+          <w:szCs w:val="28"/>
           <w:lang w:val="en-US"/>
         </w:rPr>
         <w:t>algo</w:t>
       </w:r>
       <w:proofErr w:type="spellEnd"/>
-    </w:p>
-    <w:p>
-      <w:pPr>
-        <w:rPr>
-          <w:lang w:val="en-US"/>
-        </w:rPr>
-      </w:pPr>
-      <w:r>
-        <w:rPr>
+      <w:r>
+        <w:rPr>
+          <w:rFonts w:ascii="Times New Roman" w:hAnsi="Times New Roman" w:cs="Times New Roman"/>
+          <w:b/>
+          <w:sz w:val="28"/>
+          <w:szCs w:val="28"/>
+          <w:lang w:val="en-US"/>
+        </w:rPr>
+        <w:t xml:space="preserve"> </w:t>
+      </w:r>
+      <w:r>
+        <w:rPr>
+          <w:rFonts w:ascii="Times New Roman" w:hAnsi="Times New Roman" w:cs="Times New Roman"/>
+          <w:b/>
+          <w:sz w:val="28"/>
+          <w:szCs w:val="28"/>
+          <w:lang w:val="en-US"/>
+        </w:rPr>
+        <w:t>Tournament selection</w:t>
+      </w:r>
+    </w:p>
+    <w:p>
+      <w:pPr>
+        <w:rPr>
+          <w:rFonts w:ascii="Times New Roman" w:hAnsi="Times New Roman" w:cs="Times New Roman"/>
+          <w:sz w:val="28"/>
+          <w:szCs w:val="28"/>
+          <w:lang w:val="en-US"/>
+        </w:rPr>
+      </w:pPr>
+      <w:r>
+        <w:rPr>
+          <w:rFonts w:ascii="Times New Roman" w:hAnsi="Times New Roman" w:cs="Times New Roman"/>
+          <w:sz w:val="28"/>
+          <w:szCs w:val="28"/>
           <w:lang w:val="en-US"/>
         </w:rPr>
         <w:t>Threads and visualization</w:t>
@@ -531,35 +625,53 @@
     <w:p>
       <w:pPr>
         <w:rPr>
-          <w:lang w:val="en-US"/>
-        </w:rPr>
-      </w:pPr>
-      <w:r>
-        <w:rPr>
+          <w:rFonts w:ascii="Times New Roman" w:hAnsi="Times New Roman" w:cs="Times New Roman"/>
+          <w:sz w:val="28"/>
+          <w:szCs w:val="28"/>
+          <w:lang w:val="en-US"/>
+        </w:rPr>
+      </w:pPr>
+      <w:r>
+        <w:rPr>
+          <w:rFonts w:ascii="Times New Roman" w:hAnsi="Times New Roman" w:cs="Times New Roman"/>
+          <w:sz w:val="28"/>
+          <w:szCs w:val="28"/>
           <w:lang w:val="en-US"/>
         </w:rPr>
         <w:t xml:space="preserve">All previous was done with threads. Now </w:t>
       </w:r>
       <w:r>
         <w:rPr>
+          <w:rFonts w:ascii="Times New Roman" w:hAnsi="Times New Roman" w:cs="Times New Roman"/>
+          <w:sz w:val="28"/>
+          <w:szCs w:val="28"/>
           <w:lang w:val="en-US"/>
         </w:rPr>
         <w:t xml:space="preserve">let’s </w:t>
       </w:r>
       <w:r>
         <w:rPr>
+          <w:rFonts w:ascii="Times New Roman" w:hAnsi="Times New Roman" w:cs="Times New Roman"/>
+          <w:sz w:val="28"/>
+          <w:szCs w:val="28"/>
           <w:lang w:val="en-US"/>
         </w:rPr>
         <w:t>compare</w:t>
       </w:r>
       <w:r>
         <w:rPr>
+          <w:rFonts w:ascii="Times New Roman" w:hAnsi="Times New Roman" w:cs="Times New Roman"/>
+          <w:sz w:val="28"/>
+          <w:szCs w:val="28"/>
           <w:lang w:val="en-US"/>
         </w:rPr>
         <w:t xml:space="preserve"> with implementation without thread.</w:t>
       </w:r>
       <w:r>
         <w:rPr>
+          <w:rFonts w:ascii="Times New Roman" w:hAnsi="Times New Roman" w:cs="Times New Roman"/>
+          <w:sz w:val="28"/>
+          <w:szCs w:val="28"/>
           <w:lang w:val="en-US"/>
         </w:rPr>
         <w:t xml:space="preserve"> </w:t>
@@ -603,20 +715,28 @@
     <w:p>
       <w:pPr>
         <w:rPr>
+          <w:rFonts w:ascii="Times New Roman" w:hAnsi="Times New Roman" w:cs="Times New Roman"/>
+          <w:sz w:val="28"/>
+          <w:szCs w:val="28"/>
           <w:lang w:val="en-US"/>
         </w:rPr>
       </w:pPr>
       <w:proofErr w:type="spellStart"/>
       <w:r>
         <w:rPr>
-          <w:lang w:val="en-US"/>
-        </w:rPr>
-        <w:lastRenderedPageBreak/>
+          <w:rFonts w:ascii="Times New Roman" w:hAnsi="Times New Roman" w:cs="Times New Roman"/>
+          <w:sz w:val="28"/>
+          <w:szCs w:val="28"/>
+          <w:lang w:val="en-US"/>
+        </w:rPr>
         <w:t>Withot</w:t>
       </w:r>
       <w:proofErr w:type="spellEnd"/>
       <w:r>
         <w:rPr>
+          <w:rFonts w:ascii="Times New Roman" w:hAnsi="Times New Roman" w:cs="Times New Roman"/>
+          <w:sz w:val="28"/>
+          <w:szCs w:val="28"/>
           <w:lang w:val="en-US"/>
         </w:rPr>
         <w:t xml:space="preserve"> visualization and without thread</w:t>
@@ -673,11 +793,17 @@
     <w:p>
       <w:pPr>
         <w:rPr>
-          <w:lang w:val="en-US"/>
-        </w:rPr>
-      </w:pPr>
-      <w:r>
-        <w:rPr>
+          <w:rFonts w:ascii="Times New Roman" w:hAnsi="Times New Roman" w:cs="Times New Roman"/>
+          <w:sz w:val="28"/>
+          <w:szCs w:val="28"/>
+          <w:lang w:val="en-US"/>
+        </w:rPr>
+      </w:pPr>
+      <w:r>
+        <w:rPr>
+          <w:rFonts w:ascii="Times New Roman" w:hAnsi="Times New Roman" w:cs="Times New Roman"/>
+          <w:sz w:val="28"/>
+          <w:szCs w:val="28"/>
           <w:lang w:val="en-US"/>
         </w:rPr>
         <w:t>With visualization and without thread</w:t>
@@ -781,35 +907,6 @@
     </w:p>
     <w:p>
       <w:pPr>
-        <w:jc w:val="center"/>
-        <w:rPr>
-          <w:lang w:val="en-US"/>
-        </w:rPr>
-      </w:pPr>
-      <w:r>
-        <w:rPr>
-          <w:lang w:val="en-US"/>
-        </w:rPr>
-        <w:t xml:space="preserve">Ant colony optimization </w:t>
-      </w:r>
-      <w:proofErr w:type="spellStart"/>
-      <w:r>
-        <w:rPr>
-          <w:lang w:val="en-US"/>
-        </w:rPr>
-        <w:t>algo</w:t>
-      </w:r>
-      <w:proofErr w:type="spellEnd"/>
-    </w:p>
-    <w:p>
-      <w:pPr>
-        <w:rPr>
-          <w:lang w:val="en-US"/>
-        </w:rPr>
-      </w:pPr>
-    </w:p>
-    <w:p>
-      <w:pPr>
         <w:rPr>
           <w:lang w:val="en-US"/>
         </w:rPr>
@@ -819,30 +916,11 @@
           <w:lang w:val="en-US"/>
         </w:rPr>
         <w:lastRenderedPageBreak/>
-        <w:t xml:space="preserve">Without threads, without </w:t>
-      </w:r>
-      <w:r>
-        <w:rPr>
-          <w:lang w:val="en-US"/>
-        </w:rPr>
-        <w:t>visualization.</w:t>
-      </w:r>
-    </w:p>
-    <w:p>
-      <w:pPr>
-        <w:rPr>
-          <w:lang w:val="en-US"/>
-        </w:rPr>
-      </w:pPr>
-      <w:r>
-        <w:rPr>
-          <w:lang w:val="en-US"/>
-        </w:rPr>
         <w:drawing>
-          <wp:inline distT="0" distB="0" distL="0" distR="0" wp14:anchorId="2E95D474" wp14:editId="3BAD307B">
-            <wp:extent cx="2943636" cy="2800741"/>
-            <wp:effectExtent l="0" t="0" r="9525" b="0"/>
-            <wp:docPr id="1" name="Рисунок 1"/>
+          <wp:inline distT="0" distB="0" distL="0" distR="0" wp14:anchorId="20D384CA" wp14:editId="16FC2CF6">
+            <wp:extent cx="2953162" cy="2295845"/>
+            <wp:effectExtent l="0" t="0" r="0" b="9525"/>
+            <wp:docPr id="5" name="Рисунок 5"/>
             <wp:cNvGraphicFramePr>
               <a:graphicFrameLocks xmlns:a="http://schemas.openxmlformats.org/drawingml/2006/main" noChangeAspect="1"/>
             </wp:cNvGraphicFramePr>
@@ -862,7 +940,7 @@
                   <pic:spPr>
                     <a:xfrm>
                       <a:off x="0" y="0"/>
-                      <a:ext cx="2943636" cy="2800741"/>
+                      <a:ext cx="2953162" cy="2295845"/>
                     </a:xfrm>
                     <a:prstGeom prst="rect">
                       <a:avLst/>
@@ -878,29 +956,120 @@
     <w:p>
       <w:pPr>
         <w:rPr>
-          <w:lang w:val="en-US"/>
-        </w:rPr>
-      </w:pPr>
-      <w:r>
-        <w:rPr>
-          <w:lang w:val="en-US"/>
-        </w:rPr>
-        <w:t>Without threads, with</w:t>
-      </w:r>
-      <w:r>
-        <w:rPr>
+          <w:rFonts w:ascii="Times New Roman" w:hAnsi="Times New Roman" w:cs="Times New Roman"/>
+          <w:sz w:val="28"/>
+          <w:szCs w:val="28"/>
+          <w:lang w:val="en-US"/>
+        </w:rPr>
+      </w:pPr>
+      <w:r>
+        <w:rPr>
+          <w:rFonts w:ascii="Times New Roman" w:hAnsi="Times New Roman" w:cs="Times New Roman"/>
+          <w:sz w:val="28"/>
+          <w:szCs w:val="28"/>
+          <w:lang w:val="en-US"/>
+        </w:rPr>
+        <w:t xml:space="preserve">Forgot to scree </w:t>
+      </w:r>
+      <w:r>
+        <w:rPr>
+          <w:rFonts w:ascii="Times New Roman" w:hAnsi="Times New Roman" w:cs="Times New Roman"/>
+          <w:sz w:val="28"/>
+          <w:szCs w:val="28"/>
+          <w:lang w:val="en-US"/>
+        </w:rPr>
+        <w:t>visualization.</w:t>
+      </w:r>
+      <w:bookmarkStart w:id="0" w:name="_GoBack"/>
+      <w:bookmarkEnd w:id="0"/>
+    </w:p>
+    <w:p>
+      <w:pPr>
+        <w:jc w:val="center"/>
+        <w:rPr>
+          <w:rFonts w:ascii="Times New Roman" w:hAnsi="Times New Roman" w:cs="Times New Roman"/>
+          <w:b/>
+          <w:sz w:val="28"/>
+          <w:szCs w:val="28"/>
+          <w:lang w:val="en-US"/>
+        </w:rPr>
+      </w:pPr>
+      <w:r>
+        <w:rPr>
+          <w:rFonts w:ascii="Times New Roman" w:hAnsi="Times New Roman" w:cs="Times New Roman"/>
+          <w:b/>
+          <w:sz w:val="28"/>
+          <w:szCs w:val="28"/>
+          <w:lang w:val="en-US"/>
+        </w:rPr>
+        <w:t xml:space="preserve">Genetic </w:t>
+      </w:r>
+      <w:proofErr w:type="spellStart"/>
+      <w:r>
+        <w:rPr>
+          <w:rFonts w:ascii="Times New Roman" w:hAnsi="Times New Roman" w:cs="Times New Roman"/>
+          <w:b/>
+          <w:sz w:val="28"/>
+          <w:szCs w:val="28"/>
+          <w:lang w:val="en-US"/>
+        </w:rPr>
+        <w:t>algo</w:t>
+      </w:r>
+      <w:proofErr w:type="spellEnd"/>
+      <w:r>
+        <w:rPr>
+          <w:rFonts w:ascii="Times New Roman" w:hAnsi="Times New Roman" w:cs="Times New Roman"/>
+          <w:b/>
+          <w:sz w:val="28"/>
+          <w:szCs w:val="28"/>
           <w:lang w:val="en-US"/>
         </w:rPr>
         <w:t xml:space="preserve"> </w:t>
       </w:r>
       <w:r>
         <w:rPr>
-          <w:lang w:val="en-US"/>
-        </w:rPr>
-        <w:t>visualization</w:t>
-      </w:r>
-      <w:r>
-        <w:rPr>
+          <w:rFonts w:ascii="Times New Roman" w:hAnsi="Times New Roman" w:cs="Times New Roman"/>
+          <w:b/>
+          <w:sz w:val="28"/>
+          <w:szCs w:val="28"/>
+          <w:lang w:val="en-US"/>
+        </w:rPr>
+        <w:t>Roulette Wheel</w:t>
+      </w:r>
+      <w:r>
+        <w:rPr>
+          <w:rFonts w:ascii="Times New Roman" w:hAnsi="Times New Roman" w:cs="Times New Roman"/>
+          <w:b/>
+          <w:sz w:val="28"/>
+          <w:szCs w:val="28"/>
+          <w:lang w:val="en-US"/>
+        </w:rPr>
+        <w:t xml:space="preserve"> selection</w:t>
+      </w:r>
+    </w:p>
+    <w:p>
+      <w:pPr>
+        <w:rPr>
+          <w:rFonts w:ascii="Times New Roman" w:hAnsi="Times New Roman" w:cs="Times New Roman"/>
+          <w:sz w:val="28"/>
+          <w:szCs w:val="28"/>
+          <w:lang w:val="en-US"/>
+        </w:rPr>
+      </w:pPr>
+      <w:r>
+        <w:rPr>
+          <w:rFonts w:ascii="Times New Roman" w:hAnsi="Times New Roman" w:cs="Times New Roman"/>
+          <w:sz w:val="28"/>
+          <w:szCs w:val="28"/>
+          <w:lang w:val="en-US"/>
+        </w:rPr>
+        <w:t>Without threads, with visualization</w:t>
+      </w:r>
+      <w:r>
+        <w:rPr>
+          <w:rFonts w:ascii="Times New Roman" w:hAnsi="Times New Roman" w:cs="Times New Roman"/>
+          <w:sz w:val="28"/>
+          <w:szCs w:val="28"/>
           <w:lang w:val="en-US"/>
         </w:rPr>
         <w:t>.</w:t>
@@ -909,6 +1078,25 @@
     <w:p>
       <w:pPr>
         <w:rPr>
+          <w:rFonts w:ascii="Times New Roman" w:hAnsi="Times New Roman" w:cs="Times New Roman"/>
+          <w:sz w:val="28"/>
+          <w:szCs w:val="28"/>
+          <w:lang w:val="en-US"/>
+        </w:rPr>
+      </w:pPr>
+      <w:r>
+        <w:rPr>
+          <w:rFonts w:ascii="Times New Roman" w:hAnsi="Times New Roman" w:cs="Times New Roman"/>
+          <w:color w:val="000000"/>
+          <w:sz w:val="28"/>
+          <w:szCs w:val="28"/>
+        </w:rPr>
+        <w:t>MUTATION_CHANCE = 0.013</w:t>
+      </w:r>
+    </w:p>
+    <w:p>
+      <w:pPr>
+        <w:rPr>
           <w:lang w:val="en-US"/>
         </w:rPr>
       </w:pPr>
@@ -917,10 +1105,10 @@
           <w:lang w:val="en-US"/>
         </w:rPr>
         <w:drawing>
-          <wp:inline distT="0" distB="0" distL="0" distR="0" wp14:anchorId="181DFB6B" wp14:editId="1DEB1036">
-            <wp:extent cx="5940425" cy="3378835"/>
-            <wp:effectExtent l="0" t="0" r="3175" b="0"/>
-            <wp:docPr id="11" name="Рисунок 11"/>
+          <wp:inline distT="0" distB="0" distL="0" distR="0" wp14:anchorId="16E3AF84" wp14:editId="6EBE1994">
+            <wp:extent cx="1514686" cy="3515216"/>
+            <wp:effectExtent l="0" t="0" r="0" b="9525"/>
+            <wp:docPr id="2" name="Рисунок 2"/>
             <wp:cNvGraphicFramePr>
               <a:graphicFrameLocks xmlns:a="http://schemas.openxmlformats.org/drawingml/2006/main" noChangeAspect="1"/>
             </wp:cNvGraphicFramePr>
@@ -940,7 +1128,7 @@
                   <pic:spPr>
                     <a:xfrm>
                       <a:off x="0" y="0"/>
-                      <a:ext cx="5940425" cy="3378835"/>
+                      <a:ext cx="1514686" cy="3515216"/>
                     </a:xfrm>
                     <a:prstGeom prst="rect">
                       <a:avLst/>
@@ -965,10 +1153,10 @@
         </w:rPr>
         <w:lastRenderedPageBreak/>
         <w:drawing>
-          <wp:inline distT="0" distB="0" distL="0" distR="0" wp14:anchorId="3363B261" wp14:editId="3C9BCD73">
-            <wp:extent cx="3115110" cy="2838846"/>
-            <wp:effectExtent l="0" t="0" r="9525" b="0"/>
-            <wp:docPr id="24" name="Рисунок 24"/>
+          <wp:inline distT="0" distB="0" distL="0" distR="0" wp14:anchorId="269A3CAF" wp14:editId="53E5773B">
+            <wp:extent cx="5940425" cy="3195320"/>
+            <wp:effectExtent l="0" t="0" r="3175" b="5080"/>
+            <wp:docPr id="3" name="Рисунок 3"/>
             <wp:cNvGraphicFramePr>
               <a:graphicFrameLocks xmlns:a="http://schemas.openxmlformats.org/drawingml/2006/main" noChangeAspect="1"/>
             </wp:cNvGraphicFramePr>
@@ -988,7 +1176,7 @@
                   <pic:spPr>
                     <a:xfrm>
                       <a:off x="0" y="0"/>
-                      <a:ext cx="3115110" cy="2838846"/>
+                      <a:ext cx="5940425" cy="3195320"/>
                     </a:xfrm>
                     <a:prstGeom prst="rect">
                       <a:avLst/>
@@ -1012,10 +1200,10 @@
           <w:lang w:val="en-US"/>
         </w:rPr>
         <w:drawing>
-          <wp:inline distT="0" distB="0" distL="0" distR="0" wp14:anchorId="659B1057" wp14:editId="204F32FD">
-            <wp:extent cx="5940425" cy="3272790"/>
-            <wp:effectExtent l="0" t="0" r="3175" b="3810"/>
-            <wp:docPr id="25" name="Рисунок 25"/>
+          <wp:inline distT="0" distB="0" distL="0" distR="0" wp14:anchorId="7327AA8C" wp14:editId="06AC8A77">
+            <wp:extent cx="2953162" cy="2267266"/>
+            <wp:effectExtent l="0" t="0" r="0" b="0"/>
+            <wp:docPr id="4" name="Рисунок 4"/>
             <wp:cNvGraphicFramePr>
               <a:graphicFrameLocks xmlns:a="http://schemas.openxmlformats.org/drawingml/2006/main" noChangeAspect="1"/>
             </wp:cNvGraphicFramePr>
@@ -1035,7 +1223,7 @@
                   <pic:spPr>
                     <a:xfrm>
                       <a:off x="0" y="0"/>
-                      <a:ext cx="5940425" cy="3272790"/>
+                      <a:ext cx="2953162" cy="2267266"/>
                     </a:xfrm>
                     <a:prstGeom prst="rect">
                       <a:avLst/>
@@ -1050,19 +1238,90 @@
     </w:p>
     <w:p>
       <w:pPr>
-        <w:rPr>
-          <w:lang w:val="en-US"/>
-        </w:rPr>
-      </w:pPr>
-      <w:r>
-        <w:rPr>
-          <w:lang w:val="en-US"/>
-        </w:rPr>
+        <w:jc w:val="center"/>
+        <w:rPr>
+          <w:rFonts w:ascii="Times New Roman" w:hAnsi="Times New Roman" w:cs="Times New Roman"/>
+          <w:b/>
+          <w:sz w:val="28"/>
+          <w:szCs w:val="28"/>
+          <w:lang w:val="en-US"/>
+        </w:rPr>
+      </w:pPr>
+      <w:r>
+        <w:rPr>
+          <w:rFonts w:ascii="Times New Roman" w:hAnsi="Times New Roman" w:cs="Times New Roman"/>
+          <w:b/>
+          <w:sz w:val="28"/>
+          <w:szCs w:val="28"/>
+          <w:lang w:val="en-US"/>
+        </w:rPr>
+        <w:t xml:space="preserve">Ant colony optimization </w:t>
+      </w:r>
+      <w:proofErr w:type="spellStart"/>
+      <w:r>
+        <w:rPr>
+          <w:rFonts w:ascii="Times New Roman" w:hAnsi="Times New Roman" w:cs="Times New Roman"/>
+          <w:b/>
+          <w:sz w:val="28"/>
+          <w:szCs w:val="28"/>
+          <w:lang w:val="en-US"/>
+        </w:rPr>
+        <w:t>algo</w:t>
+      </w:r>
+      <w:proofErr w:type="spellEnd"/>
+    </w:p>
+    <w:p>
+      <w:pPr>
+        <w:rPr>
+          <w:lang w:val="en-US"/>
+        </w:rPr>
+      </w:pPr>
+    </w:p>
+    <w:p>
+      <w:pPr>
+        <w:rPr>
+          <w:rFonts w:ascii="Times New Roman" w:hAnsi="Times New Roman" w:cs="Times New Roman"/>
+          <w:sz w:val="28"/>
+          <w:szCs w:val="28"/>
+          <w:lang w:val="en-US"/>
+        </w:rPr>
+      </w:pPr>
+      <w:r>
+        <w:rPr>
+          <w:rFonts w:ascii="Times New Roman" w:hAnsi="Times New Roman" w:cs="Times New Roman"/>
+          <w:sz w:val="28"/>
+          <w:szCs w:val="28"/>
+          <w:lang w:val="en-US"/>
+        </w:rPr>
+        <w:t xml:space="preserve">Without threads, without </w:t>
+      </w:r>
+      <w:r>
+        <w:rPr>
+          <w:rFonts w:ascii="Times New Roman" w:hAnsi="Times New Roman" w:cs="Times New Roman"/>
+          <w:sz w:val="28"/>
+          <w:szCs w:val="28"/>
+          <w:lang w:val="en-US"/>
+        </w:rPr>
+        <w:t>visualization.</w:t>
+      </w:r>
+    </w:p>
+    <w:p>
+      <w:pPr>
+        <w:rPr>
+          <w:lang w:val="en-US"/>
+        </w:rPr>
+      </w:pPr>
+      <w:r>
+        <w:rPr>
+          <w:noProof/>
+          <w:lang w:val="en-US"/>
+        </w:rPr>
+        <w:lastRenderedPageBreak/>
         <w:drawing>
-          <wp:inline distT="0" distB="0" distL="0" distR="0" wp14:anchorId="11D739A1" wp14:editId="5E525CC9">
-            <wp:extent cx="3019846" cy="2848373"/>
-            <wp:effectExtent l="0" t="0" r="0" b="9525"/>
-            <wp:docPr id="29" name="Рисунок 29"/>
+          <wp:inline distT="0" distB="0" distL="0" distR="0" wp14:anchorId="2E95D474" wp14:editId="3BAD307B">
+            <wp:extent cx="2943636" cy="2800741"/>
+            <wp:effectExtent l="0" t="0" r="9525" b="0"/>
+            <wp:docPr id="1" name="Рисунок 1"/>
             <wp:cNvGraphicFramePr>
               <a:graphicFrameLocks xmlns:a="http://schemas.openxmlformats.org/drawingml/2006/main" noChangeAspect="1"/>
             </wp:cNvGraphicFramePr>
@@ -1082,7 +1341,7 @@
                   <pic:spPr>
                     <a:xfrm>
                       <a:off x="0" y="0"/>
-                      <a:ext cx="3019846" cy="2848373"/>
+                      <a:ext cx="2943636" cy="2800741"/>
                     </a:xfrm>
                     <a:prstGeom prst="rect">
                       <a:avLst/>
@@ -1098,19 +1357,38 @@
     <w:p>
       <w:pPr>
         <w:rPr>
-          <w:lang w:val="en-US"/>
-        </w:rPr>
-      </w:pPr>
-      <w:r>
-        <w:rPr>
-          <w:lang w:val="en-US"/>
-        </w:rPr>
-        <w:lastRenderedPageBreak/>
+          <w:rFonts w:ascii="Times New Roman" w:hAnsi="Times New Roman" w:cs="Times New Roman"/>
+          <w:sz w:val="28"/>
+          <w:szCs w:val="28"/>
+          <w:lang w:val="en-US"/>
+        </w:rPr>
+      </w:pPr>
+      <w:r>
+        <w:rPr>
+          <w:rFonts w:ascii="Times New Roman" w:hAnsi="Times New Roman" w:cs="Times New Roman"/>
+          <w:sz w:val="28"/>
+          <w:szCs w:val="28"/>
+          <w:lang w:val="en-US"/>
+        </w:rPr>
+        <w:t>Without threads, with visualization.</w:t>
+      </w:r>
+    </w:p>
+    <w:p>
+      <w:pPr>
+        <w:rPr>
+          <w:lang w:val="en-US"/>
+        </w:rPr>
+      </w:pPr>
+      <w:r>
+        <w:rPr>
+          <w:noProof/>
+          <w:lang w:val="en-US"/>
+        </w:rPr>
         <w:drawing>
-          <wp:inline distT="0" distB="0" distL="0" distR="0" wp14:anchorId="1D744695" wp14:editId="6B03D85D">
-            <wp:extent cx="5940425" cy="3338195"/>
+          <wp:inline distT="0" distB="0" distL="0" distR="0" wp14:anchorId="181DFB6B" wp14:editId="1DEB1036">
+            <wp:extent cx="5940425" cy="3378835"/>
             <wp:effectExtent l="0" t="0" r="3175" b="0"/>
-            <wp:docPr id="30" name="Рисунок 30"/>
+            <wp:docPr id="11" name="Рисунок 11"/>
             <wp:cNvGraphicFramePr>
               <a:graphicFrameLocks xmlns:a="http://schemas.openxmlformats.org/drawingml/2006/main" noChangeAspect="1"/>
             </wp:cNvGraphicFramePr>
@@ -1130,7 +1408,7 @@
                   <pic:spPr>
                     <a:xfrm>
                       <a:off x="0" y="0"/>
-                      <a:ext cx="5940425" cy="3338195"/>
+                      <a:ext cx="5940425" cy="3378835"/>
                     </a:xfrm>
                     <a:prstGeom prst="rect">
                       <a:avLst/>
@@ -1151,13 +1429,15 @@
       </w:pPr>
       <w:r>
         <w:rPr>
-          <w:lang w:val="en-US"/>
-        </w:rPr>
+          <w:noProof/>
+          <w:lang w:val="en-US"/>
+        </w:rPr>
+        <w:lastRenderedPageBreak/>
         <w:drawing>
-          <wp:inline distT="0" distB="0" distL="0" distR="0" wp14:anchorId="2E977AA2" wp14:editId="50C05611">
-            <wp:extent cx="2896004" cy="2619741"/>
-            <wp:effectExtent l="0" t="0" r="0" b="9525"/>
-            <wp:docPr id="31" name="Рисунок 31"/>
+          <wp:inline distT="0" distB="0" distL="0" distR="0" wp14:anchorId="3363B261" wp14:editId="3C9BCD73">
+            <wp:extent cx="3115110" cy="2838846"/>
+            <wp:effectExtent l="0" t="0" r="9525" b="0"/>
+            <wp:docPr id="24" name="Рисунок 24"/>
             <wp:cNvGraphicFramePr>
               <a:graphicFrameLocks xmlns:a="http://schemas.openxmlformats.org/drawingml/2006/main" noChangeAspect="1"/>
             </wp:cNvGraphicFramePr>
@@ -1177,7 +1457,7 @@
                   <pic:spPr>
                     <a:xfrm>
                       <a:off x="0" y="0"/>
-                      <a:ext cx="2896004" cy="2619741"/>
+                      <a:ext cx="3115110" cy="2838846"/>
                     </a:xfrm>
                     <a:prstGeom prst="rect">
                       <a:avLst/>
@@ -1198,14 +1478,14 @@
       </w:pPr>
       <w:r>
         <w:rPr>
-          <w:lang w:val="en-US"/>
-        </w:rPr>
-        <w:lastRenderedPageBreak/>
+          <w:noProof/>
+          <w:lang w:val="en-US"/>
+        </w:rPr>
         <w:drawing>
-          <wp:inline distT="0" distB="0" distL="0" distR="0" wp14:anchorId="597ECAEE" wp14:editId="13A4B76C">
-            <wp:extent cx="5940425" cy="3447415"/>
-            <wp:effectExtent l="0" t="0" r="3175" b="635"/>
-            <wp:docPr id="32" name="Рисунок 32"/>
+          <wp:inline distT="0" distB="0" distL="0" distR="0" wp14:anchorId="659B1057" wp14:editId="204F32FD">
+            <wp:extent cx="5940425" cy="3272790"/>
+            <wp:effectExtent l="0" t="0" r="3175" b="3810"/>
+            <wp:docPr id="25" name="Рисунок 25"/>
             <wp:cNvGraphicFramePr>
               <a:graphicFrameLocks xmlns:a="http://schemas.openxmlformats.org/drawingml/2006/main" noChangeAspect="1"/>
             </wp:cNvGraphicFramePr>
@@ -1225,7 +1505,7 @@
                   <pic:spPr>
                     <a:xfrm>
                       <a:off x="0" y="0"/>
-                      <a:ext cx="5940425" cy="3447415"/>
+                      <a:ext cx="5940425" cy="3272790"/>
                     </a:xfrm>
                     <a:prstGeom prst="rect">
                       <a:avLst/>
@@ -1246,13 +1526,14 @@
       </w:pPr>
       <w:r>
         <w:rPr>
+          <w:noProof/>
           <w:lang w:val="en-US"/>
         </w:rPr>
         <w:drawing>
-          <wp:inline distT="0" distB="0" distL="0" distR="0" wp14:anchorId="73AE92ED" wp14:editId="52AC7769">
-            <wp:extent cx="2838846" cy="2800741"/>
-            <wp:effectExtent l="0" t="0" r="0" b="0"/>
-            <wp:docPr id="33" name="Рисунок 33"/>
+          <wp:inline distT="0" distB="0" distL="0" distR="0" wp14:anchorId="11D739A1" wp14:editId="5E525CC9">
+            <wp:extent cx="3019846" cy="2848373"/>
+            <wp:effectExtent l="0" t="0" r="0" b="9525"/>
+            <wp:docPr id="29" name="Рисунок 29"/>
             <wp:cNvGraphicFramePr>
               <a:graphicFrameLocks xmlns:a="http://schemas.openxmlformats.org/drawingml/2006/main" noChangeAspect="1"/>
             </wp:cNvGraphicFramePr>
@@ -1272,6 +1553,200 @@
                   <pic:spPr>
                     <a:xfrm>
                       <a:off x="0" y="0"/>
+                      <a:ext cx="3019846" cy="2848373"/>
+                    </a:xfrm>
+                    <a:prstGeom prst="rect">
+                      <a:avLst/>
+                    </a:prstGeom>
+                  </pic:spPr>
+                </pic:pic>
+              </a:graphicData>
+            </a:graphic>
+          </wp:inline>
+        </w:drawing>
+      </w:r>
+    </w:p>
+    <w:p>
+      <w:pPr>
+        <w:rPr>
+          <w:lang w:val="en-US"/>
+        </w:rPr>
+      </w:pPr>
+      <w:r>
+        <w:rPr>
+          <w:noProof/>
+          <w:lang w:val="en-US"/>
+        </w:rPr>
+        <w:lastRenderedPageBreak/>
+        <w:drawing>
+          <wp:inline distT="0" distB="0" distL="0" distR="0" wp14:anchorId="1D744695" wp14:editId="6B03D85D">
+            <wp:extent cx="5940425" cy="3338195"/>
+            <wp:effectExtent l="0" t="0" r="3175" b="0"/>
+            <wp:docPr id="30" name="Рисунок 30"/>
+            <wp:cNvGraphicFramePr>
+              <a:graphicFrameLocks xmlns:a="http://schemas.openxmlformats.org/drawingml/2006/main" noChangeAspect="1"/>
+            </wp:cNvGraphicFramePr>
+            <a:graphic xmlns:a="http://schemas.openxmlformats.org/drawingml/2006/main">
+              <a:graphicData uri="http://schemas.openxmlformats.org/drawingml/2006/picture">
+                <pic:pic xmlns:pic="http://schemas.openxmlformats.org/drawingml/2006/picture">
+                  <pic:nvPicPr>
+                    <pic:cNvPr id="1" name=""/>
+                    <pic:cNvPicPr/>
+                  </pic:nvPicPr>
+                  <pic:blipFill>
+                    <a:blip r:embed="rId27"/>
+                    <a:stretch>
+                      <a:fillRect/>
+                    </a:stretch>
+                  </pic:blipFill>
+                  <pic:spPr>
+                    <a:xfrm>
+                      <a:off x="0" y="0"/>
+                      <a:ext cx="5940425" cy="3338195"/>
+                    </a:xfrm>
+                    <a:prstGeom prst="rect">
+                      <a:avLst/>
+                    </a:prstGeom>
+                  </pic:spPr>
+                </pic:pic>
+              </a:graphicData>
+            </a:graphic>
+          </wp:inline>
+        </w:drawing>
+      </w:r>
+    </w:p>
+    <w:p>
+      <w:pPr>
+        <w:rPr>
+          <w:lang w:val="en-US"/>
+        </w:rPr>
+      </w:pPr>
+      <w:r>
+        <w:rPr>
+          <w:noProof/>
+          <w:lang w:val="en-US"/>
+        </w:rPr>
+        <w:drawing>
+          <wp:inline distT="0" distB="0" distL="0" distR="0" wp14:anchorId="2E977AA2" wp14:editId="50C05611">
+            <wp:extent cx="2896004" cy="2619741"/>
+            <wp:effectExtent l="0" t="0" r="0" b="9525"/>
+            <wp:docPr id="31" name="Рисунок 31"/>
+            <wp:cNvGraphicFramePr>
+              <a:graphicFrameLocks xmlns:a="http://schemas.openxmlformats.org/drawingml/2006/main" noChangeAspect="1"/>
+            </wp:cNvGraphicFramePr>
+            <a:graphic xmlns:a="http://schemas.openxmlformats.org/drawingml/2006/main">
+              <a:graphicData uri="http://schemas.openxmlformats.org/drawingml/2006/picture">
+                <pic:pic xmlns:pic="http://schemas.openxmlformats.org/drawingml/2006/picture">
+                  <pic:nvPicPr>
+                    <pic:cNvPr id="1" name=""/>
+                    <pic:cNvPicPr/>
+                  </pic:nvPicPr>
+                  <pic:blipFill>
+                    <a:blip r:embed="rId28"/>
+                    <a:stretch>
+                      <a:fillRect/>
+                    </a:stretch>
+                  </pic:blipFill>
+                  <pic:spPr>
+                    <a:xfrm>
+                      <a:off x="0" y="0"/>
+                      <a:ext cx="2896004" cy="2619741"/>
+                    </a:xfrm>
+                    <a:prstGeom prst="rect">
+                      <a:avLst/>
+                    </a:prstGeom>
+                  </pic:spPr>
+                </pic:pic>
+              </a:graphicData>
+            </a:graphic>
+          </wp:inline>
+        </w:drawing>
+      </w:r>
+    </w:p>
+    <w:p>
+      <w:pPr>
+        <w:rPr>
+          <w:lang w:val="en-US"/>
+        </w:rPr>
+      </w:pPr>
+      <w:r>
+        <w:rPr>
+          <w:noProof/>
+          <w:lang w:val="en-US"/>
+        </w:rPr>
+        <w:lastRenderedPageBreak/>
+        <w:drawing>
+          <wp:inline distT="0" distB="0" distL="0" distR="0" wp14:anchorId="597ECAEE" wp14:editId="13A4B76C">
+            <wp:extent cx="5940425" cy="3447415"/>
+            <wp:effectExtent l="0" t="0" r="3175" b="635"/>
+            <wp:docPr id="32" name="Рисунок 32"/>
+            <wp:cNvGraphicFramePr>
+              <a:graphicFrameLocks xmlns:a="http://schemas.openxmlformats.org/drawingml/2006/main" noChangeAspect="1"/>
+            </wp:cNvGraphicFramePr>
+            <a:graphic xmlns:a="http://schemas.openxmlformats.org/drawingml/2006/main">
+              <a:graphicData uri="http://schemas.openxmlformats.org/drawingml/2006/picture">
+                <pic:pic xmlns:pic="http://schemas.openxmlformats.org/drawingml/2006/picture">
+                  <pic:nvPicPr>
+                    <pic:cNvPr id="1" name=""/>
+                    <pic:cNvPicPr/>
+                  </pic:nvPicPr>
+                  <pic:blipFill>
+                    <a:blip r:embed="rId29"/>
+                    <a:stretch>
+                      <a:fillRect/>
+                    </a:stretch>
+                  </pic:blipFill>
+                  <pic:spPr>
+                    <a:xfrm>
+                      <a:off x="0" y="0"/>
+                      <a:ext cx="5940425" cy="3447415"/>
+                    </a:xfrm>
+                    <a:prstGeom prst="rect">
+                      <a:avLst/>
+                    </a:prstGeom>
+                  </pic:spPr>
+                </pic:pic>
+              </a:graphicData>
+            </a:graphic>
+          </wp:inline>
+        </w:drawing>
+      </w:r>
+    </w:p>
+    <w:p>
+      <w:pPr>
+        <w:rPr>
+          <w:lang w:val="en-US"/>
+        </w:rPr>
+      </w:pPr>
+      <w:r>
+        <w:rPr>
+          <w:noProof/>
+          <w:lang w:val="en-US"/>
+        </w:rPr>
+        <w:drawing>
+          <wp:inline distT="0" distB="0" distL="0" distR="0" wp14:anchorId="73AE92ED" wp14:editId="52AC7769">
+            <wp:extent cx="2838846" cy="2800741"/>
+            <wp:effectExtent l="0" t="0" r="0" b="0"/>
+            <wp:docPr id="33" name="Рисунок 33"/>
+            <wp:cNvGraphicFramePr>
+              <a:graphicFrameLocks xmlns:a="http://schemas.openxmlformats.org/drawingml/2006/main" noChangeAspect="1"/>
+            </wp:cNvGraphicFramePr>
+            <a:graphic xmlns:a="http://schemas.openxmlformats.org/drawingml/2006/main">
+              <a:graphicData uri="http://schemas.openxmlformats.org/drawingml/2006/picture">
+                <pic:pic xmlns:pic="http://schemas.openxmlformats.org/drawingml/2006/picture">
+                  <pic:nvPicPr>
+                    <pic:cNvPr id="1" name=""/>
+                    <pic:cNvPicPr/>
+                  </pic:nvPicPr>
+                  <pic:blipFill>
+                    <a:blip r:embed="rId30"/>
+                    <a:stretch>
+                      <a:fillRect/>
+                    </a:stretch>
+                  </pic:blipFill>
+                  <pic:spPr>
+                    <a:xfrm>
+                      <a:off x="0" y="0"/>
                       <a:ext cx="2838846" cy="2800741"/>
                     </a:xfrm>
                     <a:prstGeom prst="rect">
@@ -1284,8 +1759,146 @@
           </wp:inline>
         </w:drawing>
       </w:r>
-      <w:bookmarkStart w:id="0" w:name="_GoBack"/>
-      <w:bookmarkEnd w:id="0"/>
+    </w:p>
+    <w:p>
+      <w:pPr>
+        <w:rPr>
+          <w:rFonts w:ascii="Times New Roman" w:hAnsi="Times New Roman" w:cs="Times New Roman"/>
+          <w:sz w:val="28"/>
+          <w:szCs w:val="28"/>
+          <w:lang w:val="en-US"/>
+        </w:rPr>
+      </w:pPr>
+      <w:r>
+        <w:rPr>
+          <w:rFonts w:ascii="Times New Roman" w:hAnsi="Times New Roman" w:cs="Times New Roman"/>
+          <w:sz w:val="28"/>
+          <w:szCs w:val="28"/>
+          <w:lang w:val="en-US"/>
+        </w:rPr>
+        <w:t xml:space="preserve">Conclusion: ACO algorithm faster finds solution with more than 90% accuracy, but I don’t know why it’s so often jumps out of minimum (something with constants I think). Genetic algorithm more stable, but to find solution with more that 90% accuracy it needs way more </w:t>
+      </w:r>
+      <w:proofErr w:type="gramStart"/>
+      <w:r>
+        <w:rPr>
+          <w:rFonts w:ascii="Times New Roman" w:hAnsi="Times New Roman" w:cs="Times New Roman"/>
+          <w:sz w:val="28"/>
+          <w:szCs w:val="28"/>
+          <w:lang w:val="en-US"/>
+        </w:rPr>
+        <w:t>time</w:t>
+      </w:r>
+      <w:r>
+        <w:rPr>
+          <w:rFonts w:ascii="Times New Roman" w:hAnsi="Times New Roman" w:cs="Times New Roman"/>
+          <w:sz w:val="28"/>
+          <w:szCs w:val="28"/>
+          <w:lang w:val="en-US"/>
+        </w:rPr>
+        <w:t>(</w:t>
+      </w:r>
+      <w:proofErr w:type="gramEnd"/>
+      <w:r>
+        <w:rPr>
+          <w:rFonts w:ascii="Times New Roman" w:hAnsi="Times New Roman" w:cs="Times New Roman"/>
+          <w:sz w:val="28"/>
+          <w:szCs w:val="28"/>
+          <w:lang w:val="en-US"/>
+        </w:rPr>
+        <w:t xml:space="preserve">Roulette Wheel selection slower and works for lesser mutation </w:t>
+      </w:r>
+      <w:proofErr w:type="spellStart"/>
+      <w:r>
+        <w:rPr>
+          <w:rFonts w:ascii="Times New Roman" w:hAnsi="Times New Roman" w:cs="Times New Roman"/>
+          <w:sz w:val="28"/>
+          <w:szCs w:val="28"/>
+          <w:lang w:val="en-US"/>
+        </w:rPr>
+        <w:t>chanches</w:t>
+      </w:r>
+      <w:proofErr w:type="spellEnd"/>
+      <w:r>
+        <w:rPr>
+          <w:rFonts w:ascii="Times New Roman" w:hAnsi="Times New Roman" w:cs="Times New Roman"/>
+          <w:sz w:val="28"/>
+          <w:szCs w:val="28"/>
+          <w:lang w:val="en-US"/>
+        </w:rPr>
+        <w:t xml:space="preserve"> that Tournament</w:t>
+      </w:r>
+      <w:r>
+        <w:rPr>
+          <w:rFonts w:ascii="Times New Roman" w:hAnsi="Times New Roman" w:cs="Times New Roman"/>
+          <w:sz w:val="28"/>
+          <w:szCs w:val="28"/>
+          <w:lang w:val="en-US"/>
+        </w:rPr>
+        <w:t xml:space="preserve"> </w:t>
+      </w:r>
+      <w:r>
+        <w:rPr>
+          <w:rFonts w:ascii="Times New Roman" w:hAnsi="Times New Roman" w:cs="Times New Roman"/>
+          <w:sz w:val="28"/>
+          <w:szCs w:val="28"/>
+          <w:lang w:val="en-US"/>
+        </w:rPr>
+        <w:t>selection</w:t>
+      </w:r>
+      <w:r>
+        <w:rPr>
+          <w:rFonts w:ascii="Times New Roman" w:hAnsi="Times New Roman" w:cs="Times New Roman"/>
+          <w:sz w:val="28"/>
+          <w:szCs w:val="28"/>
+          <w:lang w:val="en-US"/>
+        </w:rPr>
+        <w:t>)</w:t>
+      </w:r>
+      <w:r>
+        <w:rPr>
+          <w:rFonts w:ascii="Times New Roman" w:hAnsi="Times New Roman" w:cs="Times New Roman"/>
+          <w:sz w:val="28"/>
+          <w:szCs w:val="28"/>
+          <w:lang w:val="en-US"/>
+        </w:rPr>
+        <w:t xml:space="preserve">. </w:t>
+      </w:r>
+      <w:r>
+        <w:rPr>
+          <w:rFonts w:ascii="Times New Roman" w:hAnsi="Times New Roman" w:cs="Times New Roman"/>
+          <w:sz w:val="28"/>
+          <w:szCs w:val="28"/>
+          <w:lang w:val="en-US"/>
+        </w:rPr>
+        <w:t xml:space="preserve">Of </w:t>
+      </w:r>
+      <w:r>
+        <w:rPr>
+          <w:rFonts w:ascii="Times New Roman" w:hAnsi="Times New Roman" w:cs="Times New Roman"/>
+          <w:sz w:val="28"/>
+          <w:szCs w:val="28"/>
+          <w:lang w:val="en-US"/>
+        </w:rPr>
+        <w:t>c</w:t>
+      </w:r>
+      <w:r>
+        <w:rPr>
+          <w:rFonts w:ascii="Times New Roman" w:hAnsi="Times New Roman" w:cs="Times New Roman"/>
+          <w:sz w:val="28"/>
+          <w:szCs w:val="28"/>
+          <w:lang w:val="en-US"/>
+        </w:rPr>
+        <w:t>ourse</w:t>
+      </w:r>
+      <w:r>
+        <w:rPr>
+          <w:rFonts w:ascii="Times New Roman" w:hAnsi="Times New Roman" w:cs="Times New Roman"/>
+          <w:sz w:val="28"/>
+          <w:szCs w:val="28"/>
+          <w:lang w:val="en-US"/>
+        </w:rPr>
+        <w:t>, behavior of these algorithms highly depends on constants, so somebody more proficient can achieve better results.</w:t>
+      </w:r>
     </w:p>
     <w:sectPr>
       <w:pgSz w:w="11906" w:h="16838"/>

</xml_diff>